<commit_message>
import lib paradiseo, qt proj ui
</commit_message>
<xml_diff>
--- a/TspMooEvo.docx
+++ b/TspMooEvo.docx
@@ -10,17 +10,262 @@
           <w:docPartUnique/>
         </w:docPartObj>
       </w:sdtPr>
+      <w:sdtEndPr/>
       <w:sdtContent>
         <w:p/>
+        <w:sdt>
+          <w:sdtPr>
+            <w:rPr>
+              <w:caps/>
+              <w:color w:val="052F61" w:themeColor="accent1"/>
+              <w:sz w:val="28"/>
+              <w:szCs w:val="28"/>
+            </w:rPr>
+            <w:alias w:val="Podtytuł"/>
+            <w:tag w:val=""/>
+            <w:id w:val="-1382399096"/>
+            <w:showingPlcHdr/>
+            <w:dataBinding w:prefixMappings="xmlns:ns0='http://purl.org/dc/elements/1.1/' xmlns:ns1='http://schemas.openxmlformats.org/package/2006/metadata/core-properties' " w:xpath="/ns1:coreProperties[1]/ns0:subject[1]" w:storeItemID="{6C3C8BC8-F283-45AE-878A-BAB7291924A1}"/>
+            <w:text/>
+          </w:sdtPr>
+          <w:sdtContent>
+            <w:p>
+              <w:pPr>
+                <w:pStyle w:val="Bezodstpw"/>
+                <w:spacing w:before="40" w:after="40"/>
+                <w:rPr>
+                  <w:caps/>
+                  <w:color w:val="052F61" w:themeColor="accent1"/>
+                  <w:sz w:val="28"/>
+                  <w:szCs w:val="28"/>
+                </w:rPr>
+              </w:pPr>
+              <w:r>
+                <w:rPr>
+                  <w:caps/>
+                  <w:color w:val="052F61" w:themeColor="accent1"/>
+                  <w:sz w:val="28"/>
+                  <w:szCs w:val="28"/>
+                </w:rPr>
+                <w:t xml:space="preserve">     </w:t>
+              </w:r>
+            </w:p>
+          </w:sdtContent>
+        </w:sdt>
         <w:p>
           <w:r>
             <w:rPr>
               <w:noProof/>
+              <w:lang w:eastAsia="pl-PL"/>
+            </w:rPr>
+            <w:t xml:space="preserve"> </w:t>
+          </w:r>
+          <w:r>
+            <w:rPr>
+              <w:noProof/>
+              <w:lang w:eastAsia="pl-PL"/>
+            </w:rPr>
+            <mc:AlternateContent>
+              <mc:Choice Requires="wps">
+                <w:drawing>
+                  <wp:anchor distT="0" distB="0" distL="114300" distR="114300" simplePos="0" relativeHeight="251661312" behindDoc="0" locked="0" layoutInCell="1" allowOverlap="1" wp14:anchorId="34C590B1" wp14:editId="4E6A2B3E">
+                    <wp:simplePos x="0" y="0"/>
+                    <wp:positionH relativeFrom="page">
+                      <wp:align>center</wp:align>
+                    </wp:positionH>
+                    <mc:AlternateContent>
+                      <mc:Choice Requires="wp14">
+                        <wp:positionV relativeFrom="page">
+                          <wp14:pctPosVOffset>79000</wp14:pctPosVOffset>
+                        </wp:positionV>
+                      </mc:Choice>
+                      <mc:Fallback>
+                        <wp:positionV relativeFrom="page">
+                          <wp:posOffset>8447405</wp:posOffset>
+                        </wp:positionV>
+                      </mc:Fallback>
+                    </mc:AlternateContent>
+                    <wp:extent cx="6643370" cy="1043940"/>
+                    <wp:effectExtent l="0" t="0" r="0" b="0"/>
+                    <wp:wrapSquare wrapText="bothSides"/>
+                    <wp:docPr id="129" name="Pole tekstowe 129"/>
+                    <wp:cNvGraphicFramePr/>
+                    <a:graphic xmlns:a="http://schemas.openxmlformats.org/drawingml/2006/main">
+                      <a:graphicData uri="http://schemas.microsoft.com/office/word/2010/wordprocessingShape">
+                        <wps:wsp>
+                          <wps:cNvSpPr txBox="1"/>
+                          <wps:spPr>
+                            <a:xfrm>
+                              <a:off x="0" y="0"/>
+                              <a:ext cx="6643370" cy="1043940"/>
+                            </a:xfrm>
+                            <a:prstGeom prst="rect">
+                              <a:avLst/>
+                            </a:prstGeom>
+                            <a:noFill/>
+                            <a:ln w="6350">
+                              <a:noFill/>
+                            </a:ln>
+                            <a:effectLst/>
+                          </wps:spPr>
+                          <wps:style>
+                            <a:lnRef idx="0">
+                              <a:schemeClr val="accent1"/>
+                            </a:lnRef>
+                            <a:fillRef idx="0">
+                              <a:schemeClr val="accent1"/>
+                            </a:fillRef>
+                            <a:effectRef idx="0">
+                              <a:schemeClr val="accent1"/>
+                            </a:effectRef>
+                            <a:fontRef idx="minor">
+                              <a:schemeClr val="dk1"/>
+                            </a:fontRef>
+                          </wps:style>
+                          <wps:txbx>
+                            <w:txbxContent>
+                              <w:sdt>
+                                <w:sdtPr>
+                                  <w:rPr>
+                                    <w:caps/>
+                                    <w:color w:val="E87D37" w:themeColor="accent5"/>
+                                    <w:sz w:val="24"/>
+                                    <w:szCs w:val="24"/>
+                                  </w:rPr>
+                                  <w:alias w:val="Autor"/>
+                                  <w:tag w:val=""/>
+                                  <w:id w:val="427783761"/>
+                                  <w:dataBinding w:prefixMappings="xmlns:ns0='http://purl.org/dc/elements/1.1/' xmlns:ns1='http://schemas.openxmlformats.org/package/2006/metadata/core-properties' " w:xpath="/ns1:coreProperties[1]/ns0:creator[1]" w:storeItemID="{6C3C8BC8-F283-45AE-878A-BAB7291924A1}"/>
+                                  <w:text/>
+                                </w:sdtPr>
+                                <w:sdtContent>
+                                  <w:p>
+                                    <w:pPr>
+                                      <w:pStyle w:val="Bezodstpw"/>
+                                      <w:spacing w:before="40" w:after="40"/>
+                                      <w:rPr>
+                                        <w:caps/>
+                                        <w:color w:val="E87D37" w:themeColor="accent5"/>
+                                        <w:sz w:val="24"/>
+                                        <w:szCs w:val="24"/>
+                                      </w:rPr>
+                                    </w:pPr>
+                                    <w:r>
+                                      <w:rPr>
+                                        <w:caps/>
+                                        <w:color w:val="E87D37" w:themeColor="accent5"/>
+                                        <w:sz w:val="24"/>
+                                        <w:szCs w:val="24"/>
+                                      </w:rPr>
+                                      <w:t xml:space="preserve">Dominik Guz  </w:t>
+                                    </w:r>
+                                    <w:r>
+                                      <w:rPr>
+                                        <w:caps/>
+                                        <w:color w:val="E87D37" w:themeColor="accent5"/>
+                                        <w:sz w:val="24"/>
+                                        <w:szCs w:val="24"/>
+                                      </w:rPr>
+                                      <w:br/>
+                                      <w:t>Włodzimierz Kesler</w:t>
+                                    </w:r>
+                                  </w:p>
+                                </w:sdtContent>
+                              </w:sdt>
+                            </w:txbxContent>
+                          </wps:txbx>
+                          <wps:bodyPr rot="0" spcFirstLastPara="0" vertOverflow="overflow" horzOverflow="overflow" vert="horz" wrap="square" lIns="914400" tIns="0" rIns="1097280" bIns="0" numCol="1" spcCol="0" rtlCol="0" fromWordArt="0" anchor="t" anchorCtr="0" forceAA="0" compatLnSpc="1">
+                            <a:prstTxWarp prst="textNoShape">
+                              <a:avLst/>
+                            </a:prstTxWarp>
+                            <a:noAutofit/>
+                          </wps:bodyPr>
+                        </wps:wsp>
+                      </a:graphicData>
+                    </a:graphic>
+                    <wp14:sizeRelH relativeFrom="margin">
+                      <wp14:pctWidth>115400</wp14:pctWidth>
+                    </wp14:sizeRelH>
+                    <wp14:sizeRelV relativeFrom="margin">
+                      <wp14:pctHeight>0</wp14:pctHeight>
+                    </wp14:sizeRelV>
+                  </wp:anchor>
+                </w:drawing>
+              </mc:Choice>
+              <mc:Fallback>
+                <w:pict>
+                  <v:shapetype w14:anchorId="34C590B1" id="_x0000_t202" coordsize="21600,21600" o:spt="202" path="m0,0l0,21600,21600,21600,21600,0xe">
+                    <v:stroke joinstyle="miter"/>
+                    <v:path gradientshapeok="t" o:connecttype="rect"/>
+                  </v:shapetype>
+                  <v:shape id="Pole tekstowe 129" o:spid="_x0000_s1026" type="#_x0000_t202" style="position:absolute;margin-left:0;margin-top:0;width:523.1pt;height:82.2pt;z-index:251661312;visibility:visible;mso-wrap-style:square;mso-width-percent:1154;mso-height-percent:0;mso-top-percent:790;mso-wrap-distance-left:9pt;mso-wrap-distance-top:0;mso-wrap-distance-right:9pt;mso-wrap-distance-bottom:0;mso-position-horizontal:center;mso-position-horizontal-relative:page;mso-position-vertical-relative:page;mso-width-percent:1154;mso-height-percent:0;mso-top-percent:790;mso-width-relative:margin;mso-height-relative:margin;v-text-anchor:top" o:gfxdata="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" filled="f" stroked="f" strokeweight=".5pt">
+                    <v:textbox inset="1in,0,86.4pt,0">
+                      <w:txbxContent>
+                        <w:sdt>
+                          <w:sdtPr>
+                            <w:rPr>
+                              <w:caps/>
+                              <w:color w:val="E87D37" w:themeColor="accent5"/>
+                              <w:sz w:val="24"/>
+                              <w:szCs w:val="24"/>
+                            </w:rPr>
+                            <w:alias w:val="Autor"/>
+                            <w:tag w:val=""/>
+                            <w:id w:val="427783761"/>
+                            <w:dataBinding w:prefixMappings="xmlns:ns0='http://purl.org/dc/elements/1.1/' xmlns:ns1='http://schemas.openxmlformats.org/package/2006/metadata/core-properties' " w:xpath="/ns1:coreProperties[1]/ns0:creator[1]" w:storeItemID="{6C3C8BC8-F283-45AE-878A-BAB7291924A1}"/>
+                            <w:text/>
+                          </w:sdtPr>
+                          <w:sdtContent>
+                            <w:p>
+                              <w:pPr>
+                                <w:pStyle w:val="Bezodstpw"/>
+                                <w:spacing w:before="40" w:after="40"/>
+                                <w:rPr>
+                                  <w:caps/>
+                                  <w:color w:val="E87D37" w:themeColor="accent5"/>
+                                  <w:sz w:val="24"/>
+                                  <w:szCs w:val="24"/>
+                                </w:rPr>
+                              </w:pPr>
+                              <w:r>
+                                <w:rPr>
+                                  <w:caps/>
+                                  <w:color w:val="E87D37" w:themeColor="accent5"/>
+                                  <w:sz w:val="24"/>
+                                  <w:szCs w:val="24"/>
+                                </w:rPr>
+                                <w:t xml:space="preserve">Dominik Guz  </w:t>
+                              </w:r>
+                              <w:r>
+                                <w:rPr>
+                                  <w:caps/>
+                                  <w:color w:val="E87D37" w:themeColor="accent5"/>
+                                  <w:sz w:val="24"/>
+                                  <w:szCs w:val="24"/>
+                                </w:rPr>
+                                <w:br/>
+                                <w:t>Włodzimierz Kesler</w:t>
+                              </w:r>
+                            </w:p>
+                          </w:sdtContent>
+                        </w:sdt>
+                      </w:txbxContent>
+                    </v:textbox>
+                    <w10:wrap type="square" anchorx="page" anchory="page"/>
+                  </v:shape>
+                </w:pict>
+              </mc:Fallback>
+            </mc:AlternateContent>
+          </w:r>
+          <w:r>
+            <w:rPr>
+              <w:noProof/>
+              <w:lang w:eastAsia="pl-PL"/>
             </w:rPr>
             <mc:AlternateContent>
               <mc:Choice Requires="wpg">
                 <w:drawing>
-                  <wp:anchor distT="0" distB="0" distL="114300" distR="114300" simplePos="0" relativeHeight="251659264" behindDoc="1" locked="0" layoutInCell="1" allowOverlap="1" wp14:anchorId="57AC25CE" wp14:editId="0233379E">
+                  <wp:anchor distT="0" distB="0" distL="114300" distR="114300" simplePos="0" relativeHeight="251659264" behindDoc="1" locked="0" layoutInCell="1" allowOverlap="1" wp14:anchorId="57AC25CE" wp14:editId="5B4CC461">
                     <wp:simplePos x="0" y="0"/>
                     <wp:positionH relativeFrom="margin">
                       <wp:align>center</wp:align>
@@ -184,11 +429,11 @@
                                       </w:rPr>
                                       <w:alias w:val="Tytuł"/>
                                       <w:tag w:val=""/>
-                                      <w:id w:val="-554696155"/>
-                                      <w:showingPlcHdr/>
+                                      <w:id w:val="1780450345"/>
                                       <w:dataBinding w:prefixMappings="xmlns:ns0='http://purl.org/dc/elements/1.1/' xmlns:ns1='http://schemas.openxmlformats.org/package/2006/metadata/core-properties' " w:xpath="/ns1:coreProperties[1]/ns0:title[1]" w:storeItemID="{6C3C8BC8-F283-45AE-878A-BAB7291924A1}"/>
                                       <w:text/>
                                     </w:sdtPr>
+                                    <w:sdtEndPr/>
                                     <w:sdtContent>
                                       <w:r>
                                         <w:rPr>
@@ -196,7 +441,7 @@
                                           <w:sz w:val="72"/>
                                           <w:szCs w:val="72"/>
                                         </w:rPr>
-                                        <w:t>[Tytuł dokumentu]</w:t>
+                                        <w:t>Problem TSP w ujęciu dwukryterialnym oraz ewolucyjnym</w:t>
                                       </w:r>
                                     </w:sdtContent>
                                   </w:sdt>
@@ -327,9 +572,9 @@
               </mc:Choice>
               <mc:Fallback>
                 <w:pict>
-                  <v:group w14:anchorId="57AC25CE" id="Grupa 125" o:spid="_x0000_s1026" style="position:absolute;margin-left:0;margin-top:0;width:540pt;height:556.55pt;z-index:-251657216;mso-width-percent:1154;mso-height-percent:670;mso-top-percent:45;mso-position-horizontal:center;mso-position-horizontal-relative:margin;mso-position-vertical-relative:page;mso-width-percent:1154;mso-height-percent:670;mso-top-percent:45;mso-width-relative:margin" coordsize="5561330,5404485" o:gfxdata="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">
+                  <v:group w14:anchorId="57AC25CE" id="Grupa 125" o:spid="_x0000_s1027" style="position:absolute;margin-left:0;margin-top:0;width:540pt;height:556.55pt;z-index:-251657216;mso-width-percent:1154;mso-height-percent:670;mso-top-percent:45;mso-position-horizontal:center;mso-position-horizontal-relative:margin;mso-position-vertical-relative:page;mso-width-percent:1154;mso-height-percent:670;mso-top-percent:45;mso-width-relative:margin" coordsize="5561330,5404485" o:gfxdata="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">
                     <o:lock v:ext="edit" aspectratio="t"/>
-                    <v:shape id="Dowolny kształt 10" o:spid="_x0000_s1027" style="position:absolute;width:5557520;height:5404485;visibility:visible;mso-wrap-style:square;v-text-anchor:bottom" coordsize="720,700" o:spt="100" o:gfxdata="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" adj="-11796480,,5400" path="m0,0c0,644,,644,,644,23,650,62,658,113,665,250,685,476,700,720,644,720,617,720,617,720,617,720,,720,,720,,,,,,,0e" fillcolor="#15669d [3122]" stroked="f">
+                    <v:shape id="Dowolny kształt 10" o:spid="_x0000_s1028" style="position:absolute;width:5557520;height:5404485;visibility:visible;mso-wrap-style:square;v-text-anchor:bottom" coordsize="720,700" o:spt="100" o:gfxdata="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" adj="-11796480,,5400" path="m0,0c0,644,,644,,644,23,650,62,658,113,665,250,685,476,700,720,644,720,617,720,617,720,617,720,,720,,720,,,,,,,0e" fillcolor="#15669d [3122]" stroked="f">
                       <v:fill color2="#125684 [2882]" rotate="t" focusposition="" focussize="1" focus="100%" type="gradientRadial"/>
                       <v:stroke joinstyle="miter"/>
                       <v:formulas/>
@@ -353,11 +598,11 @@
                                 </w:rPr>
                                 <w:alias w:val="Tytuł"/>
                                 <w:tag w:val=""/>
-                                <w:id w:val="-554696155"/>
-                                <w:showingPlcHdr/>
+                                <w:id w:val="1780450345"/>
                                 <w:dataBinding w:prefixMappings="xmlns:ns0='http://purl.org/dc/elements/1.1/' xmlns:ns1='http://schemas.openxmlformats.org/package/2006/metadata/core-properties' " w:xpath="/ns1:coreProperties[1]/ns0:title[1]" w:storeItemID="{6C3C8BC8-F283-45AE-878A-BAB7291924A1}"/>
                                 <w:text/>
                               </w:sdtPr>
+                              <w:sdtEndPr/>
                               <w:sdtContent>
                                 <w:r>
                                   <w:rPr>
@@ -365,7 +610,7 @@
                                     <w:sz w:val="72"/>
                                     <w:szCs w:val="72"/>
                                   </w:rPr>
-                                  <w:t>[Tytuł dokumentu]</w:t>
+                                  <w:t>Problem TSP w ujęciu dwukryterialnym oraz ewolucyjnym</w:t>
                                 </w:r>
                               </w:sdtContent>
                             </w:sdt>
@@ -373,7 +618,7 @@
                         </w:txbxContent>
                       </v:textbox>
                     </v:shape>
-                    <v:shape id="Dowolny kształt 11" o:spid="_x0000_s1028" style="position:absolute;left:876300;top:4769783;width:4685030;height:509905;visibility:visible;mso-wrap-style:square;v-text-anchor:bottom" coordsize="607,66" o:gfxdata="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" path="m607,0c450,44,300,57,176,57,109,57,49,53,,48,66,58,152,66,251,66,358,66,480,56,607,27,607,,607,,607,0e" fillcolor="white [3212]" stroked="f">
+                    <v:shape id="Dowolny kształt 11" o:spid="_x0000_s1029" style="position:absolute;left:876300;top:4769783;width:4685030;height:509905;visibility:visible;mso-wrap-style:square;v-text-anchor:bottom" coordsize="607,66" o:gfxdata="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" path="m607,0c450,44,300,57,176,57,109,57,49,53,,48,66,58,152,66,251,66,358,66,480,56,607,27,607,,607,,607,0e" fillcolor="white [3212]" stroked="f">
                       <v:fill opacity="19789f"/>
                       <v:path arrowok="t" o:connecttype="custom" o:connectlocs="4685030,0;1358427,440373;0,370840;1937302,509905;4685030,208598;4685030,0" o:connectangles="0,0,0,0,0,0"/>
                     </v:shape>
@@ -386,510 +631,12 @@
           <w:r>
             <w:rPr>
               <w:noProof/>
+              <w:lang w:eastAsia="pl-PL"/>
             </w:rPr>
             <mc:AlternateContent>
               <mc:Choice Requires="wps">
                 <w:drawing>
-                  <wp:anchor distT="0" distB="0" distL="114300" distR="114300" simplePos="0" relativeHeight="251662336" behindDoc="0" locked="0" layoutInCell="1" allowOverlap="1" wp14:anchorId="01E94B78" wp14:editId="6E00EE5E">
-                    <wp:simplePos x="0" y="0"/>
-                    <wp:positionH relativeFrom="page">
-                      <wp:align>center</wp:align>
-                    </wp:positionH>
-                    <wp:positionV relativeFrom="margin">
-                      <wp:align>bottom</wp:align>
-                    </wp:positionV>
-                    <wp:extent cx="6643370" cy="146685"/>
-                    <wp:effectExtent l="0" t="0" r="0" b="5715"/>
-                    <wp:wrapSquare wrapText="bothSides"/>
-                    <wp:docPr id="128" name="Pole tekstowe 128"/>
-                    <wp:cNvGraphicFramePr/>
-                    <a:graphic xmlns:a="http://schemas.openxmlformats.org/drawingml/2006/main">
-                      <a:graphicData uri="http://schemas.microsoft.com/office/word/2010/wordprocessingShape">
-                        <wps:wsp>
-                          <wps:cNvSpPr txBox="1"/>
-                          <wps:spPr>
-                            <a:xfrm>
-                              <a:off x="0" y="0"/>
-                              <a:ext cx="6643370" cy="146685"/>
-                            </a:xfrm>
-                            <a:prstGeom prst="rect">
-                              <a:avLst/>
-                            </a:prstGeom>
-                            <a:noFill/>
-                            <a:ln w="6350">
-                              <a:noFill/>
-                            </a:ln>
-                            <a:effectLst/>
-                          </wps:spPr>
-                          <wps:style>
-                            <a:lnRef idx="0">
-                              <a:schemeClr val="accent1"/>
-                            </a:lnRef>
-                            <a:fillRef idx="0">
-                              <a:schemeClr val="accent1"/>
-                            </a:fillRef>
-                            <a:effectRef idx="0">
-                              <a:schemeClr val="accent1"/>
-                            </a:effectRef>
-                            <a:fontRef idx="minor">
-                              <a:schemeClr val="dk1"/>
-                            </a:fontRef>
-                          </wps:style>
-                          <wps:txbx>
-                            <w:txbxContent>
-                              <w:p>
-                                <w:pPr>
-                                  <w:pStyle w:val="Bezodstpw"/>
-                                  <w:rPr>
-                                    <w:color w:val="7F7F7F" w:themeColor="text1" w:themeTint="80"/>
-                                    <w:sz w:val="18"/>
-                                    <w:szCs w:val="18"/>
-                                  </w:rPr>
-                                </w:pPr>
-                                <w:sdt>
-                                  <w:sdtPr>
-                                    <w:rPr>
-                                      <w:caps/>
-                                      <w:color w:val="7F7F7F" w:themeColor="text1" w:themeTint="80"/>
-                                      <w:sz w:val="18"/>
-                                      <w:szCs w:val="18"/>
-                                    </w:rPr>
-                                    <w:alias w:val="Firma"/>
-                                    <w:tag w:val=""/>
-                                    <w:id w:val="-1880927279"/>
-                                    <w:showingPlcHdr/>
-                                    <w:dataBinding w:prefixMappings="xmlns:ns0='http://schemas.openxmlformats.org/officeDocument/2006/extended-properties' " w:xpath="/ns0:Properties[1]/ns0:Company[1]" w:storeItemID="{6668398D-A668-4E3E-A5EB-62B293D839F1}"/>
-                                    <w:text/>
-                                  </w:sdtPr>
-                                  <w:sdtContent>
-                                    <w:r>
-                                      <w:rPr>
-                                        <w:caps/>
-                                        <w:color w:val="7F7F7F" w:themeColor="text1" w:themeTint="80"/>
-                                        <w:sz w:val="18"/>
-                                        <w:szCs w:val="18"/>
-                                      </w:rPr>
-                                      <w:t>[Nazwa firmy]</w:t>
-                                    </w:r>
-                                  </w:sdtContent>
-                                </w:sdt>
-                                <w:r>
-                                  <w:rPr>
-                                    <w:caps/>
-                                    <w:color w:val="7F7F7F" w:themeColor="text1" w:themeTint="80"/>
-                                    <w:sz w:val="18"/>
-                                    <w:szCs w:val="18"/>
-                                  </w:rPr>
-                                  <w:t> </w:t>
-                                </w:r>
-                                <w:r>
-                                  <w:rPr>
-                                    <w:color w:val="7F7F7F" w:themeColor="text1" w:themeTint="80"/>
-                                    <w:sz w:val="18"/>
-                                    <w:szCs w:val="18"/>
-                                  </w:rPr>
-                                  <w:t>|</w:t>
-                                </w:r>
-                                <w:sdt>
-                                  <w:sdtPr>
-                                    <w:rPr>
-                                      <w:color w:val="7F7F7F" w:themeColor="text1" w:themeTint="80"/>
-                                      <w:sz w:val="18"/>
-                                      <w:szCs w:val="18"/>
-                                    </w:rPr>
-                                    <w:alias w:val="Adres"/>
-                                    <w:tag w:val=""/>
-                                    <w:id w:val="-1023088507"/>
-                                    <w:showingPlcHdr/>
-                                    <w:dataBinding w:prefixMappings="xmlns:ns0='http://schemas.microsoft.com/office/2006/coverPageProps' " w:xpath="/ns0:CoverPageProperties[1]/ns0:CompanyAddress[1]" w:storeItemID="{55AF091B-3C7A-41E3-B477-F2FDAA23CFDA}"/>
-                                    <w:text/>
-                                  </w:sdtPr>
-                                  <w:sdtContent>
-                                    <w:r>
-                                      <w:rPr>
-                                        <w:color w:val="7F7F7F" w:themeColor="text1" w:themeTint="80"/>
-                                        <w:sz w:val="18"/>
-                                        <w:szCs w:val="18"/>
-                                      </w:rPr>
-                                      <w:t>[Adres firmy]</w:t>
-                                    </w:r>
-                                  </w:sdtContent>
-                                </w:sdt>
-                              </w:p>
-                            </w:txbxContent>
-                          </wps:txbx>
-                          <wps:bodyPr rot="0" spcFirstLastPara="0" vertOverflow="overflow" horzOverflow="overflow" vert="horz" wrap="square" lIns="914400" tIns="0" rIns="1097280" bIns="0" numCol="1" spcCol="0" rtlCol="0" fromWordArt="0" anchor="b" anchorCtr="0" forceAA="0" compatLnSpc="1">
-                            <a:prstTxWarp prst="textNoShape">
-                              <a:avLst/>
-                            </a:prstTxWarp>
-                            <a:spAutoFit/>
-                          </wps:bodyPr>
-                        </wps:wsp>
-                      </a:graphicData>
-                    </a:graphic>
-                    <wp14:sizeRelH relativeFrom="margin">
-                      <wp14:pctWidth>115400</wp14:pctWidth>
-                    </wp14:sizeRelH>
-                    <wp14:sizeRelV relativeFrom="margin">
-                      <wp14:pctHeight>0</wp14:pctHeight>
-                    </wp14:sizeRelV>
-                  </wp:anchor>
-                </w:drawing>
-              </mc:Choice>
-              <mc:Fallback>
-                <w:pict>
-                  <v:shapetype w14:anchorId="01E94B78" id="_x0000_t202" coordsize="21600,21600" o:spt="202" path="m0,0l0,21600,21600,21600,21600,0xe">
-                    <v:stroke joinstyle="miter"/>
-                    <v:path gradientshapeok="t" o:connecttype="rect"/>
-                  </v:shapetype>
-                  <v:shape id="Pole tekstowe 128" o:spid="_x0000_s1029" type="#_x0000_t202" style="position:absolute;margin-left:0;margin-top:0;width:523.1pt;height:11.55pt;z-index:251662336;visibility:visible;mso-wrap-style:square;mso-width-percent:1154;mso-height-percent:0;mso-wrap-distance-left:9pt;mso-wrap-distance-top:0;mso-wrap-distance-right:9pt;mso-wrap-distance-bottom:0;mso-position-horizontal:center;mso-position-horizontal-relative:page;mso-position-vertical:bottom;mso-position-vertical-relative:margin;mso-width-percent:1154;mso-height-percent:0;mso-width-relative:margin;mso-height-relative:margin;v-text-anchor:bottom" o:gfxdata="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" filled="f" stroked="f" strokeweight=".5pt">
-                    <v:textbox style="mso-fit-shape-to-text:t" inset="1in,0,86.4pt,0">
-                      <w:txbxContent>
-                        <w:p>
-                          <w:pPr>
-                            <w:pStyle w:val="Bezodstpw"/>
-                            <w:rPr>
-                              <w:color w:val="7F7F7F" w:themeColor="text1" w:themeTint="80"/>
-                              <w:sz w:val="18"/>
-                              <w:szCs w:val="18"/>
-                            </w:rPr>
-                          </w:pPr>
-                          <w:sdt>
-                            <w:sdtPr>
-                              <w:rPr>
-                                <w:caps/>
-                                <w:color w:val="7F7F7F" w:themeColor="text1" w:themeTint="80"/>
-                                <w:sz w:val="18"/>
-                                <w:szCs w:val="18"/>
-                              </w:rPr>
-                              <w:alias w:val="Firma"/>
-                              <w:tag w:val=""/>
-                              <w:id w:val="-1880927279"/>
-                              <w:showingPlcHdr/>
-                              <w:dataBinding w:prefixMappings="xmlns:ns0='http://schemas.openxmlformats.org/officeDocument/2006/extended-properties' " w:xpath="/ns0:Properties[1]/ns0:Company[1]" w:storeItemID="{6668398D-A668-4E3E-A5EB-62B293D839F1}"/>
-                              <w:text/>
-                            </w:sdtPr>
-                            <w:sdtContent>
-                              <w:r>
-                                <w:rPr>
-                                  <w:caps/>
-                                  <w:color w:val="7F7F7F" w:themeColor="text1" w:themeTint="80"/>
-                                  <w:sz w:val="18"/>
-                                  <w:szCs w:val="18"/>
-                                </w:rPr>
-                                <w:t>[Nazwa firmy]</w:t>
-                              </w:r>
-                            </w:sdtContent>
-                          </w:sdt>
-                          <w:r>
-                            <w:rPr>
-                              <w:caps/>
-                              <w:color w:val="7F7F7F" w:themeColor="text1" w:themeTint="80"/>
-                              <w:sz w:val="18"/>
-                              <w:szCs w:val="18"/>
-                            </w:rPr>
-                            <w:t> </w:t>
-                          </w:r>
-                          <w:r>
-                            <w:rPr>
-                              <w:color w:val="7F7F7F" w:themeColor="text1" w:themeTint="80"/>
-                              <w:sz w:val="18"/>
-                              <w:szCs w:val="18"/>
-                            </w:rPr>
-                            <w:t>|</w:t>
-                          </w:r>
-                          <w:sdt>
-                            <w:sdtPr>
-                              <w:rPr>
-                                <w:color w:val="7F7F7F" w:themeColor="text1" w:themeTint="80"/>
-                                <w:sz w:val="18"/>
-                                <w:szCs w:val="18"/>
-                              </w:rPr>
-                              <w:alias w:val="Adres"/>
-                              <w:tag w:val=""/>
-                              <w:id w:val="-1023088507"/>
-                              <w:showingPlcHdr/>
-                              <w:dataBinding w:prefixMappings="xmlns:ns0='http://schemas.microsoft.com/office/2006/coverPageProps' " w:xpath="/ns0:CoverPageProperties[1]/ns0:CompanyAddress[1]" w:storeItemID="{55AF091B-3C7A-41E3-B477-F2FDAA23CFDA}"/>
-                              <w:text/>
-                            </w:sdtPr>
-                            <w:sdtContent>
-                              <w:r>
-                                <w:rPr>
-                                  <w:color w:val="7F7F7F" w:themeColor="text1" w:themeTint="80"/>
-                                  <w:sz w:val="18"/>
-                                  <w:szCs w:val="18"/>
-                                </w:rPr>
-                                <w:t>[Adres firmy]</w:t>
-                              </w:r>
-                            </w:sdtContent>
-                          </w:sdt>
-                        </w:p>
-                      </w:txbxContent>
-                    </v:textbox>
-                    <w10:wrap type="square" anchorx="page" anchory="margin"/>
-                  </v:shape>
-                </w:pict>
-              </mc:Fallback>
-            </mc:AlternateContent>
-          </w:r>
-          <w:r>
-            <w:rPr>
-              <w:noProof/>
-            </w:rPr>
-            <mc:AlternateContent>
-              <mc:Choice Requires="wps">
-                <w:drawing>
-                  <wp:anchor distT="0" distB="0" distL="114300" distR="114300" simplePos="0" relativeHeight="251661312" behindDoc="0" locked="0" layoutInCell="1" allowOverlap="1" wp14:anchorId="34C590B1" wp14:editId="1A4CB4F0">
-                    <wp:simplePos x="0" y="0"/>
-                    <wp:positionH relativeFrom="page">
-                      <wp:align>center</wp:align>
-                    </wp:positionH>
-                    <mc:AlternateContent>
-                      <mc:Choice Requires="wp14">
-                        <wp:positionV relativeFrom="page">
-                          <wp14:pctPosVOffset>79000</wp14:pctPosVOffset>
-                        </wp:positionV>
-                      </mc:Choice>
-                      <mc:Fallback>
-                        <wp:positionV relativeFrom="page">
-                          <wp:posOffset>8447405</wp:posOffset>
-                        </wp:positionV>
-                      </mc:Fallback>
-                    </mc:AlternateContent>
-                    <wp:extent cx="6643370" cy="487680"/>
-                    <wp:effectExtent l="0" t="0" r="0" b="7620"/>
-                    <wp:wrapSquare wrapText="bothSides"/>
-                    <wp:docPr id="129" name="Pole tekstowe 129"/>
-                    <wp:cNvGraphicFramePr/>
-                    <a:graphic xmlns:a="http://schemas.openxmlformats.org/drawingml/2006/main">
-                      <a:graphicData uri="http://schemas.microsoft.com/office/word/2010/wordprocessingShape">
-                        <wps:wsp>
-                          <wps:cNvSpPr txBox="1"/>
-                          <wps:spPr>
-                            <a:xfrm>
-                              <a:off x="0" y="0"/>
-                              <a:ext cx="6643370" cy="487680"/>
-                            </a:xfrm>
-                            <a:prstGeom prst="rect">
-                              <a:avLst/>
-                            </a:prstGeom>
-                            <a:noFill/>
-                            <a:ln w="6350">
-                              <a:noFill/>
-                            </a:ln>
-                            <a:effectLst/>
-                          </wps:spPr>
-                          <wps:style>
-                            <a:lnRef idx="0">
-                              <a:schemeClr val="accent1"/>
-                            </a:lnRef>
-                            <a:fillRef idx="0">
-                              <a:schemeClr val="accent1"/>
-                            </a:fillRef>
-                            <a:effectRef idx="0">
-                              <a:schemeClr val="accent1"/>
-                            </a:effectRef>
-                            <a:fontRef idx="minor">
-                              <a:schemeClr val="dk1"/>
-                            </a:fontRef>
-                          </wps:style>
-                          <wps:txbx>
-                            <w:txbxContent>
-                              <w:sdt>
-                                <w:sdtPr>
-                                  <w:rPr>
-                                    <w:caps/>
-                                    <w:color w:val="052F61" w:themeColor="accent1"/>
-                                    <w:sz w:val="28"/>
-                                    <w:szCs w:val="28"/>
-                                  </w:rPr>
-                                  <w:alias w:val="Podtytuł"/>
-                                  <w:tag w:val=""/>
-                                  <w:id w:val="-1452929454"/>
-                                  <w:showingPlcHdr/>
-                                  <w:dataBinding w:prefixMappings="xmlns:ns0='http://purl.org/dc/elements/1.1/' xmlns:ns1='http://schemas.openxmlformats.org/package/2006/metadata/core-properties' " w:xpath="/ns1:coreProperties[1]/ns0:subject[1]" w:storeItemID="{6C3C8BC8-F283-45AE-878A-BAB7291924A1}"/>
-                                  <w:text/>
-                                </w:sdtPr>
-                                <w:sdtContent>
-                                  <w:p>
-                                    <w:pPr>
-                                      <w:pStyle w:val="Bezodstpw"/>
-                                      <w:spacing w:before="40" w:after="40"/>
-                                      <w:rPr>
-                                        <w:caps/>
-                                        <w:color w:val="052F61" w:themeColor="accent1"/>
-                                        <w:sz w:val="28"/>
-                                        <w:szCs w:val="28"/>
-                                      </w:rPr>
-                                    </w:pPr>
-                                    <w:r>
-                                      <w:rPr>
-                                        <w:caps/>
-                                        <w:color w:val="052F61" w:themeColor="accent1"/>
-                                        <w:sz w:val="28"/>
-                                        <w:szCs w:val="28"/>
-                                      </w:rPr>
-                                      <w:t>[Podtytuł dokumentu]</w:t>
-                                    </w:r>
-                                  </w:p>
-                                </w:sdtContent>
-                              </w:sdt>
-                              <w:sdt>
-                                <w:sdtPr>
-                                  <w:rPr>
-                                    <w:caps/>
-                                    <w:color w:val="E87D37" w:themeColor="accent5"/>
-                                    <w:sz w:val="24"/>
-                                    <w:szCs w:val="24"/>
-                                  </w:rPr>
-                                  <w:alias w:val="Autor"/>
-                                  <w:tag w:val=""/>
-                                  <w:id w:val="-954487662"/>
-                                  <w:dataBinding w:prefixMappings="xmlns:ns0='http://purl.org/dc/elements/1.1/' xmlns:ns1='http://schemas.openxmlformats.org/package/2006/metadata/core-properties' " w:xpath="/ns1:coreProperties[1]/ns0:creator[1]" w:storeItemID="{6C3C8BC8-F283-45AE-878A-BAB7291924A1}"/>
-                                  <w:text/>
-                                </w:sdtPr>
-                                <w:sdtContent>
-                                  <w:p>
-                                    <w:pPr>
-                                      <w:pStyle w:val="Bezodstpw"/>
-                                      <w:spacing w:before="40" w:after="40"/>
-                                      <w:rPr>
-                                        <w:caps/>
-                                        <w:color w:val="E87D37" w:themeColor="accent5"/>
-                                        <w:sz w:val="24"/>
-                                        <w:szCs w:val="24"/>
-                                      </w:rPr>
-                                    </w:pPr>
-                                    <w:r>
-                                      <w:rPr>
-                                        <w:caps/>
-                                        <w:color w:val="E87D37" w:themeColor="accent5"/>
-                                        <w:sz w:val="24"/>
-                                        <w:szCs w:val="24"/>
-                                      </w:rPr>
-                                      <w:t>Dominik Guz</w:t>
-                                    </w:r>
-                                  </w:p>
-                                </w:sdtContent>
-                              </w:sdt>
-                            </w:txbxContent>
-                          </wps:txbx>
-                          <wps:bodyPr rot="0" spcFirstLastPara="0" vertOverflow="overflow" horzOverflow="overflow" vert="horz" wrap="square" lIns="914400" tIns="0" rIns="1097280" bIns="0" numCol="1" spcCol="0" rtlCol="0" fromWordArt="0" anchor="t" anchorCtr="0" forceAA="0" compatLnSpc="1">
-                            <a:prstTxWarp prst="textNoShape">
-                              <a:avLst/>
-                            </a:prstTxWarp>
-                            <a:spAutoFit/>
-                          </wps:bodyPr>
-                        </wps:wsp>
-                      </a:graphicData>
-                    </a:graphic>
-                    <wp14:sizeRelH relativeFrom="margin">
-                      <wp14:pctWidth>115400</wp14:pctWidth>
-                    </wp14:sizeRelH>
-                    <wp14:sizeRelV relativeFrom="margin">
-                      <wp14:pctHeight>0</wp14:pctHeight>
-                    </wp14:sizeRelV>
-                  </wp:anchor>
-                </w:drawing>
-              </mc:Choice>
-              <mc:Fallback>
-                <w:pict>
-                  <v:shape w14:anchorId="34C590B1" id="Pole tekstowe 129" o:spid="_x0000_s1030" type="#_x0000_t202" style="position:absolute;margin-left:0;margin-top:0;width:523.1pt;height:38.4pt;z-index:251661312;visibility:visible;mso-wrap-style:square;mso-width-percent:1154;mso-height-percent:0;mso-top-percent:790;mso-wrap-distance-left:9pt;mso-wrap-distance-top:0;mso-wrap-distance-right:9pt;mso-wrap-distance-bottom:0;mso-position-horizontal:center;mso-position-horizontal-relative:page;mso-position-vertical-relative:page;mso-width-percent:1154;mso-height-percent:0;mso-top-percent:790;mso-width-relative:margin;mso-height-relative:margin;v-text-anchor:top" o:gfxdata="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" filled="f" stroked="f" strokeweight=".5pt">
-                    <v:textbox style="mso-fit-shape-to-text:t" inset="1in,0,86.4pt,0">
-                      <w:txbxContent>
-                        <w:sdt>
-                          <w:sdtPr>
-                            <w:rPr>
-                              <w:caps/>
-                              <w:color w:val="052F61" w:themeColor="accent1"/>
-                              <w:sz w:val="28"/>
-                              <w:szCs w:val="28"/>
-                            </w:rPr>
-                            <w:alias w:val="Podtytuł"/>
-                            <w:tag w:val=""/>
-                            <w:id w:val="-1452929454"/>
-                            <w:showingPlcHdr/>
-                            <w:dataBinding w:prefixMappings="xmlns:ns0='http://purl.org/dc/elements/1.1/' xmlns:ns1='http://schemas.openxmlformats.org/package/2006/metadata/core-properties' " w:xpath="/ns1:coreProperties[1]/ns0:subject[1]" w:storeItemID="{6C3C8BC8-F283-45AE-878A-BAB7291924A1}"/>
-                            <w:text/>
-                          </w:sdtPr>
-                          <w:sdtContent>
-                            <w:p>
-                              <w:pPr>
-                                <w:pStyle w:val="Bezodstpw"/>
-                                <w:spacing w:before="40" w:after="40"/>
-                                <w:rPr>
-                                  <w:caps/>
-                                  <w:color w:val="052F61" w:themeColor="accent1"/>
-                                  <w:sz w:val="28"/>
-                                  <w:szCs w:val="28"/>
-                                </w:rPr>
-                              </w:pPr>
-                              <w:r>
-                                <w:rPr>
-                                  <w:caps/>
-                                  <w:color w:val="052F61" w:themeColor="accent1"/>
-                                  <w:sz w:val="28"/>
-                                  <w:szCs w:val="28"/>
-                                </w:rPr>
-                                <w:t>[Podtytuł dokumentu]</w:t>
-                              </w:r>
-                            </w:p>
-                          </w:sdtContent>
-                        </w:sdt>
-                        <w:sdt>
-                          <w:sdtPr>
-                            <w:rPr>
-                              <w:caps/>
-                              <w:color w:val="E87D37" w:themeColor="accent5"/>
-                              <w:sz w:val="24"/>
-                              <w:szCs w:val="24"/>
-                            </w:rPr>
-                            <w:alias w:val="Autor"/>
-                            <w:tag w:val=""/>
-                            <w:id w:val="-954487662"/>
-                            <w:dataBinding w:prefixMappings="xmlns:ns0='http://purl.org/dc/elements/1.1/' xmlns:ns1='http://schemas.openxmlformats.org/package/2006/metadata/core-properties' " w:xpath="/ns1:coreProperties[1]/ns0:creator[1]" w:storeItemID="{6C3C8BC8-F283-45AE-878A-BAB7291924A1}"/>
-                            <w:text/>
-                          </w:sdtPr>
-                          <w:sdtContent>
-                            <w:p>
-                              <w:pPr>
-                                <w:pStyle w:val="Bezodstpw"/>
-                                <w:spacing w:before="40" w:after="40"/>
-                                <w:rPr>
-                                  <w:caps/>
-                                  <w:color w:val="E87D37" w:themeColor="accent5"/>
-                                  <w:sz w:val="24"/>
-                                  <w:szCs w:val="24"/>
-                                </w:rPr>
-                              </w:pPr>
-                              <w:r>
-                                <w:rPr>
-                                  <w:caps/>
-                                  <w:color w:val="E87D37" w:themeColor="accent5"/>
-                                  <w:sz w:val="24"/>
-                                  <w:szCs w:val="24"/>
-                                </w:rPr>
-                                <w:t>Dominik Guz</w:t>
-                              </w:r>
-                            </w:p>
-                          </w:sdtContent>
-                        </w:sdt>
-                      </w:txbxContent>
-                    </v:textbox>
-                    <w10:wrap type="square" anchorx="page" anchory="page"/>
-                  </v:shape>
-                </w:pict>
-              </mc:Fallback>
-            </mc:AlternateContent>
-          </w:r>
-          <w:r>
-            <w:rPr>
-              <w:noProof/>
-            </w:rPr>
-            <mc:AlternateContent>
-              <mc:Choice Requires="wps">
-                <w:drawing>
-                  <wp:anchor distT="0" distB="0" distL="114300" distR="114300" simplePos="0" relativeHeight="251660288" behindDoc="0" locked="0" layoutInCell="1" allowOverlap="1" wp14:anchorId="0BC61E7A" wp14:editId="4A8BE624">
+                  <wp:anchor distT="0" distB="0" distL="114300" distR="114300" simplePos="0" relativeHeight="251660288" behindDoc="0" locked="0" layoutInCell="1" allowOverlap="1" wp14:anchorId="0BC61E7A" wp14:editId="76A9F14D">
                     <wp:simplePos x="0" y="0"/>
                     <wp:positionH relativeFrom="margin">
                       <wp:align>right</wp:align>
@@ -958,16 +705,16 @@
                                   </w:rPr>
                                   <w:alias w:val="Rok"/>
                                   <w:tag w:val=""/>
-                                  <w:id w:val="1595126926"/>
-                                  <w:showingPlcHdr/>
+                                  <w:id w:val="-2003189147"/>
                                   <w:dataBinding w:prefixMappings="xmlns:ns0='http://schemas.microsoft.com/office/2006/coverPageProps' " w:xpath="/ns0:CoverPageProperties[1]/ns0:PublishDate[1]" w:storeItemID="{55AF091B-3C7A-41E3-B477-F2FDAA23CFDA}"/>
-                                  <w:date w:fullDate="2012-03-16T00:00:00Z">
+                                  <w:date w:fullDate="2016-01-01T00:00:00Z">
                                     <w:dateFormat w:val="yyyy"/>
                                     <w:lid w:val="pl-PL"/>
                                     <w:storeMappedDataAs w:val="dateTime"/>
                                     <w:calendar w:val="gregorian"/>
                                   </w:date>
                                 </w:sdtPr>
+                                <w:sdtEndPr/>
                                 <w:sdtContent>
                                   <w:p>
                                     <w:pPr>
@@ -985,7 +732,7 @@
                                         <w:sz w:val="24"/>
                                         <w:szCs w:val="24"/>
                                       </w:rPr>
-                                      <w:t>[Rok]</w:t>
+                                      <w:t>2016</w:t>
                                     </w:r>
                                   </w:p>
                                 </w:sdtContent>
@@ -1012,7 +759,7 @@
               </mc:Choice>
               <mc:Fallback>
                 <w:pict>
-                  <v:rect w14:anchorId="0BC61E7A" id="Prostokąt 130" o:spid="_x0000_s1031" style="position:absolute;margin-left:-4.4pt;margin-top:0;width:46.8pt;height:77.75pt;z-index:251660288;visibility:visible;mso-wrap-style:square;mso-width-percent:76;mso-height-percent:98;mso-top-percent:23;mso-wrap-distance-left:9pt;mso-wrap-distance-top:0;mso-wrap-distance-right:9pt;mso-wrap-distance-bottom:0;mso-position-horizontal:right;mso-position-horizontal-relative:margin;mso-position-vertical-relative:page;mso-width-percent:76;mso-height-percent:98;mso-top-percent:23;mso-width-relative:page;mso-height-relative:page;v-text-anchor:bottom" o:gfxdata="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" fillcolor="#052f61 [3204]" stroked="f" strokeweight="1.25pt">
+                  <v:rect w14:anchorId="0BC61E7A" id="Prostokąt 130" o:spid="_x0000_s1030" style="position:absolute;margin-left:-4.4pt;margin-top:0;width:46.8pt;height:77.75pt;z-index:251660288;visibility:visible;mso-wrap-style:square;mso-width-percent:76;mso-height-percent:98;mso-top-percent:23;mso-wrap-distance-left:9pt;mso-wrap-distance-top:0;mso-wrap-distance-right:9pt;mso-wrap-distance-bottom:0;mso-position-horizontal:right;mso-position-horizontal-relative:margin;mso-position-vertical-relative:page;mso-width-percent:76;mso-height-percent:98;mso-top-percent:23;mso-width-relative:page;mso-height-relative:page;v-text-anchor:bottom" o:gfxdata="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" fillcolor="#052f61 [3204]" stroked="f" strokeweight="1.25pt">
                     <v:stroke endcap="round"/>
                     <v:path arrowok="t"/>
                     <o:lock v:ext="edit" aspectratio="t"/>
@@ -1027,16 +774,16 @@
                             </w:rPr>
                             <w:alias w:val="Rok"/>
                             <w:tag w:val=""/>
-                            <w:id w:val="1595126926"/>
-                            <w:showingPlcHdr/>
+                            <w:id w:val="-2003189147"/>
                             <w:dataBinding w:prefixMappings="xmlns:ns0='http://schemas.microsoft.com/office/2006/coverPageProps' " w:xpath="/ns0:CoverPageProperties[1]/ns0:PublishDate[1]" w:storeItemID="{55AF091B-3C7A-41E3-B477-F2FDAA23CFDA}"/>
-                            <w:date w:fullDate="2012-03-16T00:00:00Z">
+                            <w:date w:fullDate="2016-01-01T00:00:00Z">
                               <w:dateFormat w:val="yyyy"/>
                               <w:lid w:val="pl-PL"/>
                               <w:storeMappedDataAs w:val="dateTime"/>
                               <w:calendar w:val="gregorian"/>
                             </w:date>
                           </w:sdtPr>
+                          <w:sdtEndPr/>
                           <w:sdtContent>
                             <w:p>
                               <w:pPr>
@@ -1054,7 +801,7 @@
                                   <w:sz w:val="24"/>
                                   <w:szCs w:val="24"/>
                                 </w:rPr>
-                                <w:t>[Rok]</w:t>
+                                <w:t>2016</w:t>
                               </w:r>
                             </w:p>
                           </w:sdtContent>
@@ -1073,10 +820,1138 @@
         </w:p>
       </w:sdtContent>
     </w:sdt>
+    <w:sdt>
+      <w:sdtPr>
+        <w:id w:val="330186381"/>
+        <w:docPartObj>
+          <w:docPartGallery w:val="Table of Contents"/>
+          <w:docPartUnique/>
+        </w:docPartObj>
+      </w:sdtPr>
+      <w:sdtEndPr>
+        <w:rPr>
+          <w:caps w:val="0"/>
+          <w:noProof/>
+          <w:color w:val="auto"/>
+          <w:spacing w:val="0"/>
+          <w:sz w:val="20"/>
+          <w:szCs w:val="20"/>
+        </w:rPr>
+      </w:sdtEndPr>
+      <w:sdtContent>
+        <w:p>
+          <w:pPr>
+            <w:pStyle w:val="Nagwekspisutreci"/>
+          </w:pPr>
+          <w:r>
+            <w:t>Spis treści</w:t>
+          </w:r>
+        </w:p>
+        <w:p>
+          <w:pPr>
+            <w:pStyle w:val="Spistreci1"/>
+            <w:tabs>
+              <w:tab w:val="right" w:leader="dot" w:pos="9056"/>
+            </w:tabs>
+            <w:rPr>
+              <w:b w:val="0"/>
+              <w:bCs w:val="0"/>
+              <w:caps w:val="0"/>
+              <w:noProof/>
+              <w:sz w:val="24"/>
+              <w:szCs w:val="24"/>
+              <w:lang w:eastAsia="pl-PL"/>
+            </w:rPr>
+          </w:pPr>
+          <w:r>
+            <w:rPr>
+              <w:b w:val="0"/>
+              <w:bCs w:val="0"/>
+            </w:rPr>
+            <w:fldChar w:fldCharType="begin"/>
+          </w:r>
+          <w:r>
+            <w:instrText>TOC \o "1-3" \h \z \u</w:instrText>
+          </w:r>
+          <w:r>
+            <w:rPr>
+              <w:b w:val="0"/>
+              <w:bCs w:val="0"/>
+            </w:rPr>
+            <w:fldChar w:fldCharType="separate"/>
+          </w:r>
+          <w:hyperlink w:anchor="_Toc467324722" w:history="1">
+            <w:r>
+              <w:rPr>
+                <w:rStyle w:val="Hipercze"/>
+                <w:noProof/>
+              </w:rPr>
+              <w:t>TSP</w:t>
+            </w:r>
+            <w:r>
+              <w:rPr>
+                <w:noProof/>
+                <w:webHidden/>
+              </w:rPr>
+              <w:tab/>
+            </w:r>
+            <w:r>
+              <w:rPr>
+                <w:noProof/>
+                <w:webHidden/>
+              </w:rPr>
+              <w:fldChar w:fldCharType="begin"/>
+            </w:r>
+            <w:r>
+              <w:rPr>
+                <w:noProof/>
+                <w:webHidden/>
+              </w:rPr>
+              <w:instrText xml:space="preserve"> PAGEREF _Toc467324722 \h </w:instrText>
+            </w:r>
+            <w:r>
+              <w:rPr>
+                <w:noProof/>
+                <w:webHidden/>
+              </w:rPr>
+            </w:r>
+            <w:r>
+              <w:rPr>
+                <w:noProof/>
+                <w:webHidden/>
+              </w:rPr>
+              <w:fldChar w:fldCharType="separate"/>
+            </w:r>
+            <w:r>
+              <w:rPr>
+                <w:noProof/>
+                <w:webHidden/>
+              </w:rPr>
+              <w:t>3</w:t>
+            </w:r>
+            <w:r>
+              <w:rPr>
+                <w:noProof/>
+                <w:webHidden/>
+              </w:rPr>
+              <w:fldChar w:fldCharType="end"/>
+            </w:r>
+          </w:hyperlink>
+        </w:p>
+        <w:p>
+          <w:pPr>
+            <w:pStyle w:val="Spistreci1"/>
+            <w:tabs>
+              <w:tab w:val="right" w:leader="dot" w:pos="9056"/>
+            </w:tabs>
+            <w:rPr>
+              <w:b w:val="0"/>
+              <w:bCs w:val="0"/>
+              <w:caps w:val="0"/>
+              <w:noProof/>
+              <w:sz w:val="24"/>
+              <w:szCs w:val="24"/>
+              <w:lang w:eastAsia="pl-PL"/>
+            </w:rPr>
+          </w:pPr>
+          <w:hyperlink w:anchor="_Toc467324723" w:history="1">
+            <w:r>
+              <w:rPr>
+                <w:rStyle w:val="Hipercze"/>
+                <w:noProof/>
+              </w:rPr>
+              <w:t>Optymalizacja wielokryterialna</w:t>
+            </w:r>
+            <w:r>
+              <w:rPr>
+                <w:noProof/>
+                <w:webHidden/>
+              </w:rPr>
+              <w:tab/>
+            </w:r>
+            <w:r>
+              <w:rPr>
+                <w:noProof/>
+                <w:webHidden/>
+              </w:rPr>
+              <w:fldChar w:fldCharType="begin"/>
+            </w:r>
+            <w:r>
+              <w:rPr>
+                <w:noProof/>
+                <w:webHidden/>
+              </w:rPr>
+              <w:instrText xml:space="preserve"> PAGEREF _Toc467324723 \h </w:instrText>
+            </w:r>
+            <w:r>
+              <w:rPr>
+                <w:noProof/>
+                <w:webHidden/>
+              </w:rPr>
+            </w:r>
+            <w:r>
+              <w:rPr>
+                <w:noProof/>
+                <w:webHidden/>
+              </w:rPr>
+              <w:fldChar w:fldCharType="separate"/>
+            </w:r>
+            <w:r>
+              <w:rPr>
+                <w:noProof/>
+                <w:webHidden/>
+              </w:rPr>
+              <w:t>4</w:t>
+            </w:r>
+            <w:r>
+              <w:rPr>
+                <w:noProof/>
+                <w:webHidden/>
+              </w:rPr>
+              <w:fldChar w:fldCharType="end"/>
+            </w:r>
+          </w:hyperlink>
+        </w:p>
+        <w:p>
+          <w:pPr>
+            <w:pStyle w:val="Spistreci1"/>
+            <w:tabs>
+              <w:tab w:val="right" w:leader="dot" w:pos="9056"/>
+            </w:tabs>
+            <w:rPr>
+              <w:b w:val="0"/>
+              <w:bCs w:val="0"/>
+              <w:caps w:val="0"/>
+              <w:noProof/>
+              <w:sz w:val="24"/>
+              <w:szCs w:val="24"/>
+              <w:lang w:eastAsia="pl-PL"/>
+            </w:rPr>
+          </w:pPr>
+          <w:hyperlink w:anchor="_Toc467324724" w:history="1">
+            <w:r>
+              <w:rPr>
+                <w:rStyle w:val="Hipercze"/>
+                <w:noProof/>
+              </w:rPr>
+              <w:t>Algorytmy ewolucjne</w:t>
+            </w:r>
+            <w:r>
+              <w:rPr>
+                <w:noProof/>
+                <w:webHidden/>
+              </w:rPr>
+              <w:tab/>
+            </w:r>
+            <w:r>
+              <w:rPr>
+                <w:noProof/>
+                <w:webHidden/>
+              </w:rPr>
+              <w:fldChar w:fldCharType="begin"/>
+            </w:r>
+            <w:r>
+              <w:rPr>
+                <w:noProof/>
+                <w:webHidden/>
+              </w:rPr>
+              <w:instrText xml:space="preserve"> PAGEREF _Toc467324724 \h </w:instrText>
+            </w:r>
+            <w:r>
+              <w:rPr>
+                <w:noProof/>
+                <w:webHidden/>
+              </w:rPr>
+            </w:r>
+            <w:r>
+              <w:rPr>
+                <w:noProof/>
+                <w:webHidden/>
+              </w:rPr>
+              <w:fldChar w:fldCharType="separate"/>
+            </w:r>
+            <w:r>
+              <w:rPr>
+                <w:noProof/>
+                <w:webHidden/>
+              </w:rPr>
+              <w:t>5</w:t>
+            </w:r>
+            <w:r>
+              <w:rPr>
+                <w:noProof/>
+                <w:webHidden/>
+              </w:rPr>
+              <w:fldChar w:fldCharType="end"/>
+            </w:r>
+          </w:hyperlink>
+        </w:p>
+        <w:p>
+          <w:pPr>
+            <w:pStyle w:val="Spistreci1"/>
+            <w:tabs>
+              <w:tab w:val="right" w:leader="dot" w:pos="9056"/>
+            </w:tabs>
+            <w:rPr>
+              <w:b w:val="0"/>
+              <w:bCs w:val="0"/>
+              <w:caps w:val="0"/>
+              <w:noProof/>
+              <w:sz w:val="24"/>
+              <w:szCs w:val="24"/>
+              <w:lang w:eastAsia="pl-PL"/>
+            </w:rPr>
+          </w:pPr>
+          <w:hyperlink w:anchor="_Toc467324725" w:history="1">
+            <w:r>
+              <w:rPr>
+                <w:rStyle w:val="Hipercze"/>
+                <w:noProof/>
+              </w:rPr>
+              <w:t>Biblioteka ParadisEO</w:t>
+            </w:r>
+            <w:r>
+              <w:rPr>
+                <w:noProof/>
+                <w:webHidden/>
+              </w:rPr>
+              <w:tab/>
+            </w:r>
+            <w:r>
+              <w:rPr>
+                <w:noProof/>
+                <w:webHidden/>
+              </w:rPr>
+              <w:fldChar w:fldCharType="begin"/>
+            </w:r>
+            <w:r>
+              <w:rPr>
+                <w:noProof/>
+                <w:webHidden/>
+              </w:rPr>
+              <w:instrText xml:space="preserve"> PAGEREF _Toc467324725 \h </w:instrText>
+            </w:r>
+            <w:r>
+              <w:rPr>
+                <w:noProof/>
+                <w:webHidden/>
+              </w:rPr>
+            </w:r>
+            <w:r>
+              <w:rPr>
+                <w:noProof/>
+                <w:webHidden/>
+              </w:rPr>
+              <w:fldChar w:fldCharType="separate"/>
+            </w:r>
+            <w:r>
+              <w:rPr>
+                <w:noProof/>
+                <w:webHidden/>
+              </w:rPr>
+              <w:t>6</w:t>
+            </w:r>
+            <w:r>
+              <w:rPr>
+                <w:noProof/>
+                <w:webHidden/>
+              </w:rPr>
+              <w:fldChar w:fldCharType="end"/>
+            </w:r>
+          </w:hyperlink>
+        </w:p>
+        <w:p>
+          <w:pPr>
+            <w:pStyle w:val="Spistreci1"/>
+            <w:tabs>
+              <w:tab w:val="right" w:leader="dot" w:pos="9056"/>
+            </w:tabs>
+            <w:rPr>
+              <w:b w:val="0"/>
+              <w:bCs w:val="0"/>
+              <w:caps w:val="0"/>
+              <w:noProof/>
+              <w:sz w:val="24"/>
+              <w:szCs w:val="24"/>
+              <w:lang w:eastAsia="pl-PL"/>
+            </w:rPr>
+          </w:pPr>
+          <w:hyperlink w:anchor="_Toc467324726" w:history="1">
+            <w:r>
+              <w:rPr>
+                <w:rStyle w:val="Hipercze"/>
+                <w:noProof/>
+              </w:rPr>
+              <w:t>Program</w:t>
+            </w:r>
+            <w:r>
+              <w:rPr>
+                <w:noProof/>
+                <w:webHidden/>
+              </w:rPr>
+              <w:tab/>
+            </w:r>
+            <w:r>
+              <w:rPr>
+                <w:noProof/>
+                <w:webHidden/>
+              </w:rPr>
+              <w:fldChar w:fldCharType="begin"/>
+            </w:r>
+            <w:r>
+              <w:rPr>
+                <w:noProof/>
+                <w:webHidden/>
+              </w:rPr>
+              <w:instrText xml:space="preserve"> PAGEREF _Toc467324726 \h </w:instrText>
+            </w:r>
+            <w:r>
+              <w:rPr>
+                <w:noProof/>
+                <w:webHidden/>
+              </w:rPr>
+            </w:r>
+            <w:r>
+              <w:rPr>
+                <w:noProof/>
+                <w:webHidden/>
+              </w:rPr>
+              <w:fldChar w:fldCharType="separate"/>
+            </w:r>
+            <w:r>
+              <w:rPr>
+                <w:noProof/>
+                <w:webHidden/>
+              </w:rPr>
+              <w:t>7</w:t>
+            </w:r>
+            <w:r>
+              <w:rPr>
+                <w:noProof/>
+                <w:webHidden/>
+              </w:rPr>
+              <w:fldChar w:fldCharType="end"/>
+            </w:r>
+          </w:hyperlink>
+        </w:p>
+        <w:p>
+          <w:pPr>
+            <w:pStyle w:val="Spistreci2"/>
+            <w:tabs>
+              <w:tab w:val="right" w:leader="dot" w:pos="9056"/>
+            </w:tabs>
+            <w:rPr>
+              <w:smallCaps w:val="0"/>
+              <w:noProof/>
+              <w:sz w:val="24"/>
+              <w:szCs w:val="24"/>
+              <w:lang w:eastAsia="pl-PL"/>
+            </w:rPr>
+          </w:pPr>
+          <w:hyperlink w:anchor="_Toc467324727" w:history="1">
+            <w:r>
+              <w:rPr>
+                <w:rStyle w:val="Hipercze"/>
+                <w:noProof/>
+              </w:rPr>
+              <w:t>Wymagania</w:t>
+            </w:r>
+            <w:r>
+              <w:rPr>
+                <w:noProof/>
+                <w:webHidden/>
+              </w:rPr>
+              <w:tab/>
+            </w:r>
+            <w:r>
+              <w:rPr>
+                <w:noProof/>
+                <w:webHidden/>
+              </w:rPr>
+              <w:fldChar w:fldCharType="begin"/>
+            </w:r>
+            <w:r>
+              <w:rPr>
+                <w:noProof/>
+                <w:webHidden/>
+              </w:rPr>
+              <w:instrText xml:space="preserve"> PAGEREF _Toc467324727 \h </w:instrText>
+            </w:r>
+            <w:r>
+              <w:rPr>
+                <w:noProof/>
+                <w:webHidden/>
+              </w:rPr>
+            </w:r>
+            <w:r>
+              <w:rPr>
+                <w:noProof/>
+                <w:webHidden/>
+              </w:rPr>
+              <w:fldChar w:fldCharType="separate"/>
+            </w:r>
+            <w:r>
+              <w:rPr>
+                <w:noProof/>
+                <w:webHidden/>
+              </w:rPr>
+              <w:t>7</w:t>
+            </w:r>
+            <w:r>
+              <w:rPr>
+                <w:noProof/>
+                <w:webHidden/>
+              </w:rPr>
+              <w:fldChar w:fldCharType="end"/>
+            </w:r>
+          </w:hyperlink>
+        </w:p>
+        <w:p>
+          <w:pPr>
+            <w:pStyle w:val="Spistreci2"/>
+            <w:tabs>
+              <w:tab w:val="right" w:leader="dot" w:pos="9056"/>
+            </w:tabs>
+            <w:rPr>
+              <w:smallCaps w:val="0"/>
+              <w:noProof/>
+              <w:sz w:val="24"/>
+              <w:szCs w:val="24"/>
+              <w:lang w:eastAsia="pl-PL"/>
+            </w:rPr>
+          </w:pPr>
+          <w:hyperlink w:anchor="_Toc467324728" w:history="1">
+            <w:r>
+              <w:rPr>
+                <w:rStyle w:val="Hipercze"/>
+                <w:noProof/>
+              </w:rPr>
+              <w:t>Architektura</w:t>
+            </w:r>
+            <w:r>
+              <w:rPr>
+                <w:noProof/>
+                <w:webHidden/>
+              </w:rPr>
+              <w:tab/>
+            </w:r>
+            <w:r>
+              <w:rPr>
+                <w:noProof/>
+                <w:webHidden/>
+              </w:rPr>
+              <w:fldChar w:fldCharType="begin"/>
+            </w:r>
+            <w:r>
+              <w:rPr>
+                <w:noProof/>
+                <w:webHidden/>
+              </w:rPr>
+              <w:instrText xml:space="preserve"> PAGEREF _Toc467324728 \h </w:instrText>
+            </w:r>
+            <w:r>
+              <w:rPr>
+                <w:noProof/>
+                <w:webHidden/>
+              </w:rPr>
+            </w:r>
+            <w:r>
+              <w:rPr>
+                <w:noProof/>
+                <w:webHidden/>
+              </w:rPr>
+              <w:fldChar w:fldCharType="separate"/>
+            </w:r>
+            <w:r>
+              <w:rPr>
+                <w:noProof/>
+                <w:webHidden/>
+              </w:rPr>
+              <w:t>7</w:t>
+            </w:r>
+            <w:r>
+              <w:rPr>
+                <w:noProof/>
+                <w:webHidden/>
+              </w:rPr>
+              <w:fldChar w:fldCharType="end"/>
+            </w:r>
+          </w:hyperlink>
+        </w:p>
+        <w:p>
+          <w:pPr>
+            <w:pStyle w:val="Spistreci2"/>
+            <w:tabs>
+              <w:tab w:val="right" w:leader="dot" w:pos="9056"/>
+            </w:tabs>
+            <w:rPr>
+              <w:smallCaps w:val="0"/>
+              <w:noProof/>
+              <w:sz w:val="24"/>
+              <w:szCs w:val="24"/>
+              <w:lang w:eastAsia="pl-PL"/>
+            </w:rPr>
+          </w:pPr>
+          <w:hyperlink w:anchor="_Toc467324729" w:history="1">
+            <w:r>
+              <w:rPr>
+                <w:rStyle w:val="Hipercze"/>
+                <w:noProof/>
+              </w:rPr>
+              <w:t>Interfejs użytkownika</w:t>
+            </w:r>
+            <w:r>
+              <w:rPr>
+                <w:noProof/>
+                <w:webHidden/>
+              </w:rPr>
+              <w:tab/>
+            </w:r>
+            <w:r>
+              <w:rPr>
+                <w:noProof/>
+                <w:webHidden/>
+              </w:rPr>
+              <w:fldChar w:fldCharType="begin"/>
+            </w:r>
+            <w:r>
+              <w:rPr>
+                <w:noProof/>
+                <w:webHidden/>
+              </w:rPr>
+              <w:instrText xml:space="preserve"> PAGEREF _Toc467324729 \h </w:instrText>
+            </w:r>
+            <w:r>
+              <w:rPr>
+                <w:noProof/>
+                <w:webHidden/>
+              </w:rPr>
+            </w:r>
+            <w:r>
+              <w:rPr>
+                <w:noProof/>
+                <w:webHidden/>
+              </w:rPr>
+              <w:fldChar w:fldCharType="separate"/>
+            </w:r>
+            <w:r>
+              <w:rPr>
+                <w:noProof/>
+                <w:webHidden/>
+              </w:rPr>
+              <w:t>8</w:t>
+            </w:r>
+            <w:r>
+              <w:rPr>
+                <w:noProof/>
+                <w:webHidden/>
+              </w:rPr>
+              <w:fldChar w:fldCharType="end"/>
+            </w:r>
+          </w:hyperlink>
+        </w:p>
+        <w:p>
+          <w:pPr>
+            <w:pStyle w:val="Spistreci2"/>
+            <w:tabs>
+              <w:tab w:val="right" w:leader="dot" w:pos="9056"/>
+            </w:tabs>
+            <w:rPr>
+              <w:smallCaps w:val="0"/>
+              <w:noProof/>
+              <w:sz w:val="24"/>
+              <w:szCs w:val="24"/>
+              <w:lang w:eastAsia="pl-PL"/>
+            </w:rPr>
+          </w:pPr>
+          <w:hyperlink w:anchor="_Toc467324730" w:history="1">
+            <w:r>
+              <w:rPr>
+                <w:rStyle w:val="Hipercze"/>
+                <w:noProof/>
+              </w:rPr>
+              <w:t>Kod źródłowy</w:t>
+            </w:r>
+            <w:r>
+              <w:rPr>
+                <w:noProof/>
+                <w:webHidden/>
+              </w:rPr>
+              <w:tab/>
+            </w:r>
+            <w:r>
+              <w:rPr>
+                <w:noProof/>
+                <w:webHidden/>
+              </w:rPr>
+              <w:fldChar w:fldCharType="begin"/>
+            </w:r>
+            <w:r>
+              <w:rPr>
+                <w:noProof/>
+                <w:webHidden/>
+              </w:rPr>
+              <w:instrText xml:space="preserve"> PAGEREF _Toc467324730 \h </w:instrText>
+            </w:r>
+            <w:r>
+              <w:rPr>
+                <w:noProof/>
+                <w:webHidden/>
+              </w:rPr>
+            </w:r>
+            <w:r>
+              <w:rPr>
+                <w:noProof/>
+                <w:webHidden/>
+              </w:rPr>
+              <w:fldChar w:fldCharType="separate"/>
+            </w:r>
+            <w:r>
+              <w:rPr>
+                <w:noProof/>
+                <w:webHidden/>
+              </w:rPr>
+              <w:t>9</w:t>
+            </w:r>
+            <w:r>
+              <w:rPr>
+                <w:noProof/>
+                <w:webHidden/>
+              </w:rPr>
+              <w:fldChar w:fldCharType="end"/>
+            </w:r>
+          </w:hyperlink>
+        </w:p>
+        <w:p>
+          <w:pPr>
+            <w:pStyle w:val="Spistreci1"/>
+            <w:tabs>
+              <w:tab w:val="right" w:leader="dot" w:pos="9056"/>
+            </w:tabs>
+            <w:rPr>
+              <w:b w:val="0"/>
+              <w:bCs w:val="0"/>
+              <w:caps w:val="0"/>
+              <w:noProof/>
+              <w:sz w:val="24"/>
+              <w:szCs w:val="24"/>
+              <w:lang w:eastAsia="pl-PL"/>
+            </w:rPr>
+          </w:pPr>
+          <w:hyperlink w:anchor="_Toc467324731" w:history="1">
+            <w:r>
+              <w:rPr>
+                <w:rStyle w:val="Hipercze"/>
+                <w:noProof/>
+              </w:rPr>
+              <w:t>referencje</w:t>
+            </w:r>
+            <w:r>
+              <w:rPr>
+                <w:noProof/>
+                <w:webHidden/>
+              </w:rPr>
+              <w:tab/>
+            </w:r>
+            <w:r>
+              <w:rPr>
+                <w:noProof/>
+                <w:webHidden/>
+              </w:rPr>
+              <w:fldChar w:fldCharType="begin"/>
+            </w:r>
+            <w:r>
+              <w:rPr>
+                <w:noProof/>
+                <w:webHidden/>
+              </w:rPr>
+              <w:instrText xml:space="preserve"> PAGEREF _Toc467324731 \h </w:instrText>
+            </w:r>
+            <w:r>
+              <w:rPr>
+                <w:noProof/>
+                <w:webHidden/>
+              </w:rPr>
+            </w:r>
+            <w:r>
+              <w:rPr>
+                <w:noProof/>
+                <w:webHidden/>
+              </w:rPr>
+              <w:fldChar w:fldCharType="separate"/>
+            </w:r>
+            <w:r>
+              <w:rPr>
+                <w:noProof/>
+                <w:webHidden/>
+              </w:rPr>
+              <w:t>10</w:t>
+            </w:r>
+            <w:r>
+              <w:rPr>
+                <w:noProof/>
+                <w:webHidden/>
+              </w:rPr>
+              <w:fldChar w:fldCharType="end"/>
+            </w:r>
+          </w:hyperlink>
+        </w:p>
+        <w:p>
+          <w:r>
+            <w:rPr>
+              <w:b/>
+              <w:bCs/>
+              <w:noProof/>
+            </w:rPr>
+            <w:fldChar w:fldCharType="end"/>
+          </w:r>
+        </w:p>
+      </w:sdtContent>
+    </w:sdt>
     <w:p>
-      <w:bookmarkStart w:id="0" w:name="_GoBack"/>
+      <w:pPr>
+        <w:rPr>
+          <w:b/>
+          <w:bCs/>
+          <w:caps/>
+          <w:color w:val="FFFFFF" w:themeColor="background1"/>
+          <w:spacing w:val="15"/>
+          <w:sz w:val="22"/>
+          <w:szCs w:val="22"/>
+        </w:rPr>
+      </w:pPr>
+      <w:r>
+        <w:br w:type="page"/>
+      </w:r>
+    </w:p>
+    <w:p>
+      <w:pPr>
+        <w:pStyle w:val="Nagwek1"/>
+      </w:pPr>
+      <w:bookmarkStart w:id="0" w:name="_Toc467324722"/>
+      <w:r>
+        <w:t>TSP</w:t>
+      </w:r>
       <w:bookmarkEnd w:id="0"/>
+      <w:r>
+        <w:t xml:space="preserve"> </w:t>
+      </w:r>
     </w:p>
+    <w:p>
+      <w:r>
+        <w:t>Ref1</w:t>
+      </w:r>
+      <w:sdt>
+        <w:sdtPr>
+          <w:id w:val="-675113915"/>
+          <w:citation/>
+        </w:sdtPr>
+        <w:sdtContent>
+          <w:r>
+            <w:fldChar w:fldCharType="begin"/>
+          </w:r>
+          <w:r>
+            <w:instrText xml:space="preserve"> CITATION Car \l 1045 </w:instrText>
+          </w:r>
+          <w:r>
+            <w:fldChar w:fldCharType="separate"/>
+          </w:r>
+          <w:r>
+            <w:rPr>
+              <w:noProof/>
+            </w:rPr>
+            <w:t xml:space="preserve"> </w:t>
+          </w:r>
+          <w:r>
+            <w:rPr>
+              <w:noProof/>
+            </w:rPr>
+            <w:t>[1]</w:t>
+          </w:r>
+          <w:r>
+            <w:fldChar w:fldCharType="end"/>
+          </w:r>
+        </w:sdtContent>
+      </w:sdt>
+    </w:p>
+    <w:p>
+      <w:r>
+        <w:t>Ref2</w:t>
+      </w:r>
+      <w:sdt>
+        <w:sdtPr>
+          <w:id w:val="-570343168"/>
+          <w:citation/>
+        </w:sdtPr>
+        <w:sdtContent>
+          <w:r>
+            <w:fldChar w:fldCharType="begin"/>
+          </w:r>
+          <w:r>
+            <w:instrText xml:space="preserve"> CITATION Eck98 \l 1045 </w:instrText>
+          </w:r>
+          <w:r>
+            <w:fldChar w:fldCharType="separate"/>
+          </w:r>
+          <w:r>
+            <w:rPr>
+              <w:noProof/>
+            </w:rPr>
+            <w:t xml:space="preserve"> </w:t>
+          </w:r>
+          <w:r>
+            <w:rPr>
+              <w:noProof/>
+            </w:rPr>
+            <w:t>[2]</w:t>
+          </w:r>
+          <w:r>
+            <w:fldChar w:fldCharType="end"/>
+          </w:r>
+        </w:sdtContent>
+      </w:sdt>
+    </w:p>
+    <w:p>
+      <w:r>
+        <w:t>Ref3</w:t>
+      </w:r>
+      <w:sdt>
+        <w:sdtPr>
+          <w:id w:val="605779699"/>
+          <w:citation/>
+        </w:sdtPr>
+        <w:sdtContent>
+          <w:r>
+            <w:fldChar w:fldCharType="begin"/>
+          </w:r>
+          <w:r>
+            <w:instrText xml:space="preserve"> CITATION Dia11 \l 1045 </w:instrText>
+          </w:r>
+          <w:r>
+            <w:fldChar w:fldCharType="separate"/>
+          </w:r>
+          <w:r>
+            <w:rPr>
+              <w:noProof/>
+            </w:rPr>
+            <w:t xml:space="preserve"> </w:t>
+          </w:r>
+          <w:r>
+            <w:rPr>
+              <w:noProof/>
+            </w:rPr>
+            <w:t>[3]</w:t>
+          </w:r>
+          <w:r>
+            <w:fldChar w:fldCharType="end"/>
+          </w:r>
+        </w:sdtContent>
+      </w:sdt>
+    </w:p>
+    <w:p>
+      <w:r>
+        <w:t>Ref4</w:t>
+      </w:r>
+      <w:sdt>
+        <w:sdtPr>
+          <w:id w:val="1401947715"/>
+          <w:citation/>
+        </w:sdtPr>
+        <w:sdtContent>
+          <w:r>
+            <w:fldChar w:fldCharType="begin"/>
+          </w:r>
+          <w:r>
+            <w:instrText xml:space="preserve"> CITATION Eck \l 1045 </w:instrText>
+          </w:r>
+          <w:r>
+            <w:fldChar w:fldCharType="separate"/>
+          </w:r>
+          <w:r>
+            <w:rPr>
+              <w:noProof/>
+            </w:rPr>
+            <w:t xml:space="preserve"> </w:t>
+          </w:r>
+          <w:r>
+            <w:rPr>
+              <w:noProof/>
+            </w:rPr>
+            <w:t>[4]</w:t>
+          </w:r>
+          <w:r>
+            <w:fldChar w:fldCharType="end"/>
+          </w:r>
+        </w:sdtContent>
+      </w:sdt>
+    </w:p>
+    <w:p/>
+    <w:p/>
+    <w:p/>
+    <w:p/>
+    <w:p/>
+    <w:p/>
+    <w:p/>
+    <w:p/>
+    <w:p/>
+    <w:p/>
+    <w:p/>
+    <w:p/>
+    <w:p/>
+    <w:p>
+      <w:r>
+        <w:br w:type="page"/>
+      </w:r>
+    </w:p>
+    <w:p/>
+    <w:p>
+      <w:pPr>
+        <w:pStyle w:val="Nagwek1"/>
+      </w:pPr>
+      <w:bookmarkStart w:id="1" w:name="_Toc467324723"/>
+      <w:r>
+        <w:t>Optymalizacja wielokryterialna</w:t>
+      </w:r>
+      <w:bookmarkEnd w:id="1"/>
+    </w:p>
+    <w:p>
+      <w:r>
+        <w:br w:type="page"/>
+      </w:r>
+      <w:bookmarkStart w:id="2" w:name="_GoBack"/>
+      <w:bookmarkEnd w:id="2"/>
+    </w:p>
+    <w:p>
+      <w:pPr>
+        <w:pStyle w:val="Nagwek1"/>
+      </w:pPr>
+      <w:bookmarkStart w:id="3" w:name="_Toc467324724"/>
+      <w:r>
+        <w:t>Algorytmy ewolucjne</w:t>
+      </w:r>
+      <w:bookmarkEnd w:id="3"/>
+    </w:p>
+    <w:p/>
+    <w:p>
+      <w:r>
+        <w:br w:type="page"/>
+      </w:r>
+    </w:p>
+    <w:p>
+      <w:pPr>
+        <w:pStyle w:val="Nagwek1"/>
+      </w:pPr>
+      <w:bookmarkStart w:id="4" w:name="_Toc467324725"/>
+      <w:r>
+        <w:t>Biblioteka ParadisEO</w:t>
+      </w:r>
+      <w:bookmarkEnd w:id="4"/>
+    </w:p>
+    <w:p>
+      <w:r>
+        <w:br w:type="page"/>
+      </w:r>
+    </w:p>
+    <w:p>
+      <w:pPr>
+        <w:pStyle w:val="Nagwek1"/>
+      </w:pPr>
+      <w:bookmarkStart w:id="5" w:name="_Toc467324726"/>
+      <w:r>
+        <w:t>Program</w:t>
+      </w:r>
+      <w:bookmarkEnd w:id="5"/>
+      <w:r>
+        <w:t xml:space="preserve"> </w:t>
+      </w:r>
+    </w:p>
+    <w:p/>
+    <w:p>
+      <w:pPr>
+        <w:pStyle w:val="Nagwek2"/>
+      </w:pPr>
+      <w:bookmarkStart w:id="6" w:name="_Toc467324727"/>
+      <w:r>
+        <w:t>Wymagania</w:t>
+      </w:r>
+      <w:bookmarkEnd w:id="6"/>
+    </w:p>
+    <w:p/>
+    <w:p/>
+    <w:p/>
+    <w:p/>
+    <w:p/>
+    <w:p/>
+    <w:p/>
+    <w:p/>
+    <w:p/>
+    <w:p>
+      <w:pPr>
+        <w:pStyle w:val="Nagwek2"/>
+      </w:pPr>
+      <w:bookmarkStart w:id="7" w:name="_Toc467324728"/>
+      <w:r>
+        <w:t>Architektura</w:t>
+      </w:r>
+      <w:bookmarkEnd w:id="7"/>
+    </w:p>
+    <w:p/>
+    <w:p/>
+    <w:p/>
+    <w:p/>
+    <w:p/>
+    <w:p>
+      <w:r>
+        <w:br w:type="page"/>
+      </w:r>
+    </w:p>
+    <w:p/>
+    <w:p>
+      <w:pPr>
+        <w:pStyle w:val="Nagwek2"/>
+      </w:pPr>
+      <w:bookmarkStart w:id="8" w:name="_Toc467324729"/>
+      <w:r>
+        <w:t>Interfejs użytkownika</w:t>
+      </w:r>
+      <w:bookmarkEnd w:id="8"/>
+    </w:p>
+    <w:p/>
+    <w:p/>
+    <w:p/>
+    <w:p>
+      <w:r>
+        <w:br w:type="page"/>
+      </w:r>
+    </w:p>
+    <w:p/>
+    <w:p>
+      <w:pPr>
+        <w:pStyle w:val="Nagwek2"/>
+      </w:pPr>
+      <w:bookmarkStart w:id="9" w:name="_Toc467324730"/>
+      <w:r>
+        <w:t>Kod źródłowy</w:t>
+      </w:r>
+      <w:bookmarkEnd w:id="9"/>
+    </w:p>
+    <w:p>
+      <w:r>
+        <w:br w:type="page"/>
+      </w:r>
+    </w:p>
+    <w:p/>
+    <w:p>
+      <w:pPr>
+        <w:pStyle w:val="Nagwek1"/>
+      </w:pPr>
+      <w:bookmarkStart w:id="10" w:name="_Toc467324731"/>
+      <w:r>
+        <w:t>referencje</w:t>
+      </w:r>
+      <w:bookmarkEnd w:id="10"/>
+    </w:p>
+    <w:p/>
     <w:sectPr>
       <w:pgSz w:w="11900" w:h="16840"/>
       <w:pgMar w:top="1417" w:right="1417" w:bottom="1417" w:left="1417" w:header="708" w:footer="708" w:gutter="0"/>
@@ -1086,6 +1961,56 @@
     </w:sectPr>
   </w:body>
 </w:document>
+</file>
+
+<file path=word/endnotes.xml><?xml version="1.0" encoding="utf-8"?>
+<w:endnotes xmlns:wpc="http://schemas.microsoft.com/office/word/2010/wordprocessingCanvas" xmlns:mo="http://schemas.microsoft.com/office/mac/office/2008/main" xmlns:mc="http://schemas.openxmlformats.org/markup-compatibility/2006" xmlns:mv="urn:schemas-microsoft-com:mac:vml" xmlns:o="urn:schemas-microsoft-com:office:office" xmlns:r="http://schemas.openxmlformats.org/officeDocument/2006/relationships" xmlns:m="http://schemas.openxmlformats.org/officeDocument/2006/math" xmlns:v="urn:schemas-microsoft-com:vml" xmlns:wp14="http://schemas.microsoft.com/office/word/2010/wordprocessingDrawing" xmlns:wp="http://schemas.openxmlformats.org/drawingml/2006/wordprocessingDrawing" xmlns:w10="urn:schemas-microsoft-com:office:word" xmlns:w="http://schemas.openxmlformats.org/wordprocessingml/2006/main" xmlns:w14="http://schemas.microsoft.com/office/word/2010/wordml" xmlns:w15="http://schemas.microsoft.com/office/word/2012/wordml" xmlns:wpg="http://schemas.microsoft.com/office/word/2010/wordprocessingGroup" xmlns:wpi="http://schemas.microsoft.com/office/word/2010/wordprocessingInk" xmlns:wne="http://schemas.microsoft.com/office/word/2006/wordml" xmlns:wps="http://schemas.microsoft.com/office/word/2010/wordprocessingShape" mc:Ignorable="w14 w15 wp14">
+  <w:endnote w:type="separator" w:id="-1">
+    <w:p>
+      <w:pPr>
+        <w:spacing w:before="0" w:after="0" w:line="240" w:lineRule="auto"/>
+      </w:pPr>
+      <w:r>
+        <w:separator/>
+      </w:r>
+    </w:p>
+  </w:endnote>
+  <w:endnote w:type="continuationSeparator" w:id="0">
+    <w:p>
+      <w:pPr>
+        <w:spacing w:before="0" w:after="0" w:line="240" w:lineRule="auto"/>
+      </w:pPr>
+      <w:r>
+        <w:continuationSeparator/>
+      </w:r>
+    </w:p>
+  </w:endnote>
+</w:endnotes>
+</file>
+
+<file path=word/footnotes.xml><?xml version="1.0" encoding="utf-8"?>
+<w:footnotes xmlns:wpc="http://schemas.microsoft.com/office/word/2010/wordprocessingCanvas" xmlns:mo="http://schemas.microsoft.com/office/mac/office/2008/main" xmlns:mc="http://schemas.openxmlformats.org/markup-compatibility/2006" xmlns:mv="urn:schemas-microsoft-com:mac:vml" xmlns:o="urn:schemas-microsoft-com:office:office" xmlns:r="http://schemas.openxmlformats.org/officeDocument/2006/relationships" xmlns:m="http://schemas.openxmlformats.org/officeDocument/2006/math" xmlns:v="urn:schemas-microsoft-com:vml" xmlns:wp14="http://schemas.microsoft.com/office/word/2010/wordprocessingDrawing" xmlns:wp="http://schemas.openxmlformats.org/drawingml/2006/wordprocessingDrawing" xmlns:w10="urn:schemas-microsoft-com:office:word" xmlns:w="http://schemas.openxmlformats.org/wordprocessingml/2006/main" xmlns:w14="http://schemas.microsoft.com/office/word/2010/wordml" xmlns:w15="http://schemas.microsoft.com/office/word/2012/wordml" xmlns:wpg="http://schemas.microsoft.com/office/word/2010/wordprocessingGroup" xmlns:wpi="http://schemas.microsoft.com/office/word/2010/wordprocessingInk" xmlns:wne="http://schemas.microsoft.com/office/word/2006/wordml" xmlns:wps="http://schemas.microsoft.com/office/word/2010/wordprocessingShape" mc:Ignorable="w14 w15 wp14">
+  <w:footnote w:type="separator" w:id="-1">
+    <w:p>
+      <w:pPr>
+        <w:spacing w:before="0" w:after="0" w:line="240" w:lineRule="auto"/>
+      </w:pPr>
+      <w:r>
+        <w:separator/>
+      </w:r>
+    </w:p>
+  </w:footnote>
+  <w:footnote w:type="continuationSeparator" w:id="0">
+    <w:p>
+      <w:pPr>
+        <w:spacing w:before="0" w:after="0" w:line="240" w:lineRule="auto"/>
+      </w:pPr>
+      <w:r>
+        <w:continuationSeparator/>
+      </w:r>
+    </w:p>
+  </w:footnote>
+</w:footnotes>
 </file>
 
 <file path=word/styles.xml><?xml version="1.0" encoding="utf-8"?>
@@ -1211,6 +2136,7 @@
     <w:lsdException w:name="HTML Sample" w:semiHidden="1" w:unhideWhenUsed="1"/>
     <w:lsdException w:name="HTML Typewriter" w:semiHidden="1" w:unhideWhenUsed="1"/>
     <w:lsdException w:name="HTML Variable" w:semiHidden="1" w:unhideWhenUsed="1"/>
+    <w:lsdException w:name="Normal Table" w:semiHidden="1" w:unhideWhenUsed="1"/>
     <w:lsdException w:name="annotation subject" w:semiHidden="1" w:unhideWhenUsed="1"/>
     <w:lsdException w:name="No List" w:semiHidden="1" w:unhideWhenUsed="1"/>
     <w:lsdException w:name="Outline List 1" w:semiHidden="1" w:unhideWhenUsed="1"/>
@@ -1256,9 +2182,11 @@
     <w:lsdException w:name="Table Subtle 1" w:semiHidden="1" w:unhideWhenUsed="1"/>
     <w:lsdException w:name="Table Subtle 2" w:semiHidden="1" w:unhideWhenUsed="1"/>
     <w:lsdException w:name="Table Web 1" w:semiHidden="1" w:unhideWhenUsed="1"/>
+    <w:lsdException w:name="Table Web 2" w:semiHidden="1" w:unhideWhenUsed="1"/>
     <w:lsdException w:name="Table Web 3" w:semiHidden="1" w:unhideWhenUsed="1"/>
     <w:lsdException w:name="Balloon Text" w:semiHidden="1" w:unhideWhenUsed="1"/>
     <w:lsdException w:name="Table Grid" w:uiPriority="39"/>
+    <w:lsdException w:name="Table Theme" w:semiHidden="1" w:unhideWhenUsed="1"/>
     <w:lsdException w:name="Note Level 1" w:semiHidden="1" w:unhideWhenUsed="1"/>
     <w:lsdException w:name="Note Level 2" w:semiHidden="1" w:unhideWhenUsed="1"/>
     <w:lsdException w:name="Note Level 3" w:semiHidden="1" w:unhideWhenUsed="1"/>
@@ -1530,7 +2458,6 @@
     <w:next w:val="Normalny"/>
     <w:link w:val="Nagwek2Znak"/>
     <w:uiPriority w:val="9"/>
-    <w:semiHidden/>
     <w:unhideWhenUsed/>
     <w:qFormat/>
     <w:rsid w:val="00050B46"/>
@@ -1766,7 +2693,6 @@
     <w:basedOn w:val="Domylnaczcionkaakapitu"/>
     <w:link w:val="Nagwek2"/>
     <w:uiPriority w:val="9"/>
-    <w:semiHidden/>
     <w:rsid w:val="00050B46"/>
     <w:rPr>
       <w:caps/>
@@ -2137,13 +3063,253 @@
     <w:basedOn w:val="Nagwek1"/>
     <w:next w:val="Normalny"/>
     <w:uiPriority w:val="39"/>
-    <w:semiHidden/>
     <w:unhideWhenUsed/>
     <w:qFormat/>
     <w:rsid w:val="00050B46"/>
     <w:pPr>
       <w:outlineLvl w:val="9"/>
     </w:pPr>
+  </w:style>
+  <w:style w:type="paragraph" w:styleId="Spistreci1">
+    <w:name w:val="toc 1"/>
+    <w:basedOn w:val="Normalny"/>
+    <w:next w:val="Normalny"/>
+    <w:autoRedefine/>
+    <w:uiPriority w:val="39"/>
+    <w:unhideWhenUsed/>
+    <w:rsid w:val="002B613F"/>
+    <w:pPr>
+      <w:spacing w:before="120" w:after="0"/>
+    </w:pPr>
+    <w:rPr>
+      <w:b/>
+      <w:bCs/>
+      <w:caps/>
+      <w:sz w:val="22"/>
+      <w:szCs w:val="22"/>
+    </w:rPr>
+  </w:style>
+  <w:style w:type="paragraph" w:styleId="Spistreci2">
+    <w:name w:val="toc 2"/>
+    <w:basedOn w:val="Normalny"/>
+    <w:next w:val="Normalny"/>
+    <w:autoRedefine/>
+    <w:uiPriority w:val="39"/>
+    <w:unhideWhenUsed/>
+    <w:rsid w:val="002B613F"/>
+    <w:pPr>
+      <w:spacing w:before="0" w:after="0"/>
+      <w:ind w:left="200"/>
+    </w:pPr>
+    <w:rPr>
+      <w:smallCaps/>
+      <w:sz w:val="22"/>
+      <w:szCs w:val="22"/>
+    </w:rPr>
+  </w:style>
+  <w:style w:type="character" w:styleId="Hipercze">
+    <w:name w:val="Hyperlink"/>
+    <w:basedOn w:val="Domylnaczcionkaakapitu"/>
+    <w:uiPriority w:val="99"/>
+    <w:unhideWhenUsed/>
+    <w:rsid w:val="002B613F"/>
+    <w:rPr>
+      <w:color w:val="0D2E46" w:themeColor="hyperlink"/>
+      <w:u w:val="single"/>
+    </w:rPr>
+  </w:style>
+  <w:style w:type="paragraph" w:styleId="Spistreci3">
+    <w:name w:val="toc 3"/>
+    <w:basedOn w:val="Normalny"/>
+    <w:next w:val="Normalny"/>
+    <w:autoRedefine/>
+    <w:uiPriority w:val="39"/>
+    <w:semiHidden/>
+    <w:unhideWhenUsed/>
+    <w:rsid w:val="002B613F"/>
+    <w:pPr>
+      <w:spacing w:before="0" w:after="0"/>
+      <w:ind w:left="400"/>
+    </w:pPr>
+    <w:rPr>
+      <w:i/>
+      <w:iCs/>
+      <w:sz w:val="22"/>
+      <w:szCs w:val="22"/>
+    </w:rPr>
+  </w:style>
+  <w:style w:type="paragraph" w:styleId="Spistreci4">
+    <w:name w:val="toc 4"/>
+    <w:basedOn w:val="Normalny"/>
+    <w:next w:val="Normalny"/>
+    <w:autoRedefine/>
+    <w:uiPriority w:val="39"/>
+    <w:semiHidden/>
+    <w:unhideWhenUsed/>
+    <w:rsid w:val="002B613F"/>
+    <w:pPr>
+      <w:spacing w:before="0" w:after="0"/>
+      <w:ind w:left="600"/>
+    </w:pPr>
+    <w:rPr>
+      <w:sz w:val="18"/>
+      <w:szCs w:val="18"/>
+    </w:rPr>
+  </w:style>
+  <w:style w:type="paragraph" w:styleId="Spistreci5">
+    <w:name w:val="toc 5"/>
+    <w:basedOn w:val="Normalny"/>
+    <w:next w:val="Normalny"/>
+    <w:autoRedefine/>
+    <w:uiPriority w:val="39"/>
+    <w:semiHidden/>
+    <w:unhideWhenUsed/>
+    <w:rsid w:val="002B613F"/>
+    <w:pPr>
+      <w:spacing w:before="0" w:after="0"/>
+      <w:ind w:left="800"/>
+    </w:pPr>
+    <w:rPr>
+      <w:sz w:val="18"/>
+      <w:szCs w:val="18"/>
+    </w:rPr>
+  </w:style>
+  <w:style w:type="paragraph" w:styleId="Spistreci6">
+    <w:name w:val="toc 6"/>
+    <w:basedOn w:val="Normalny"/>
+    <w:next w:val="Normalny"/>
+    <w:autoRedefine/>
+    <w:uiPriority w:val="39"/>
+    <w:semiHidden/>
+    <w:unhideWhenUsed/>
+    <w:rsid w:val="002B613F"/>
+    <w:pPr>
+      <w:spacing w:before="0" w:after="0"/>
+      <w:ind w:left="1000"/>
+    </w:pPr>
+    <w:rPr>
+      <w:sz w:val="18"/>
+      <w:szCs w:val="18"/>
+    </w:rPr>
+  </w:style>
+  <w:style w:type="paragraph" w:styleId="Spistreci7">
+    <w:name w:val="toc 7"/>
+    <w:basedOn w:val="Normalny"/>
+    <w:next w:val="Normalny"/>
+    <w:autoRedefine/>
+    <w:uiPriority w:val="39"/>
+    <w:semiHidden/>
+    <w:unhideWhenUsed/>
+    <w:rsid w:val="002B613F"/>
+    <w:pPr>
+      <w:spacing w:before="0" w:after="0"/>
+      <w:ind w:left="1200"/>
+    </w:pPr>
+    <w:rPr>
+      <w:sz w:val="18"/>
+      <w:szCs w:val="18"/>
+    </w:rPr>
+  </w:style>
+  <w:style w:type="paragraph" w:styleId="Spistreci8">
+    <w:name w:val="toc 8"/>
+    <w:basedOn w:val="Normalny"/>
+    <w:next w:val="Normalny"/>
+    <w:autoRedefine/>
+    <w:uiPriority w:val="39"/>
+    <w:semiHidden/>
+    <w:unhideWhenUsed/>
+    <w:rsid w:val="002B613F"/>
+    <w:pPr>
+      <w:spacing w:before="0" w:after="0"/>
+      <w:ind w:left="1400"/>
+    </w:pPr>
+    <w:rPr>
+      <w:sz w:val="18"/>
+      <w:szCs w:val="18"/>
+    </w:rPr>
+  </w:style>
+  <w:style w:type="paragraph" w:styleId="Spistreci9">
+    <w:name w:val="toc 9"/>
+    <w:basedOn w:val="Normalny"/>
+    <w:next w:val="Normalny"/>
+    <w:autoRedefine/>
+    <w:uiPriority w:val="39"/>
+    <w:semiHidden/>
+    <w:unhideWhenUsed/>
+    <w:rsid w:val="002B613F"/>
+    <w:pPr>
+      <w:spacing w:before="0" w:after="0"/>
+      <w:ind w:left="1600"/>
+    </w:pPr>
+    <w:rPr>
+      <w:sz w:val="18"/>
+      <w:szCs w:val="18"/>
+    </w:rPr>
+  </w:style>
+  <w:style w:type="paragraph" w:styleId="Tekstprzypisukocowego">
+    <w:name w:val="endnote text"/>
+    <w:basedOn w:val="Normalny"/>
+    <w:link w:val="TekstprzypisukocowegoZnak"/>
+    <w:uiPriority w:val="99"/>
+    <w:unhideWhenUsed/>
+    <w:rsid w:val="00BB04FE"/>
+    <w:pPr>
+      <w:spacing w:before="0" w:after="0" w:line="240" w:lineRule="auto"/>
+    </w:pPr>
+    <w:rPr>
+      <w:sz w:val="24"/>
+      <w:szCs w:val="24"/>
+    </w:rPr>
+  </w:style>
+  <w:style w:type="character" w:customStyle="1" w:styleId="TekstprzypisukocowegoZnak">
+    <w:name w:val="Tekst przypisu końcowego Znak"/>
+    <w:basedOn w:val="Domylnaczcionkaakapitu"/>
+    <w:link w:val="Tekstprzypisukocowego"/>
+    <w:uiPriority w:val="99"/>
+    <w:rsid w:val="00BB04FE"/>
+    <w:rPr>
+      <w:sz w:val="24"/>
+      <w:szCs w:val="24"/>
+    </w:rPr>
+  </w:style>
+  <w:style w:type="character" w:styleId="Odwoanieprzypisukocowego">
+    <w:name w:val="endnote reference"/>
+    <w:basedOn w:val="Domylnaczcionkaakapitu"/>
+    <w:uiPriority w:val="99"/>
+    <w:unhideWhenUsed/>
+    <w:rsid w:val="00BB04FE"/>
+    <w:rPr>
+      <w:vertAlign w:val="superscript"/>
+    </w:rPr>
+  </w:style>
+  <w:style w:type="paragraph" w:styleId="Wykazrde">
+    <w:name w:val="table of authorities"/>
+    <w:basedOn w:val="Normalny"/>
+    <w:next w:val="Normalny"/>
+    <w:uiPriority w:val="99"/>
+    <w:unhideWhenUsed/>
+    <w:rsid w:val="00BB04FE"/>
+    <w:pPr>
+      <w:ind w:left="200" w:hanging="200"/>
+    </w:pPr>
+  </w:style>
+  <w:style w:type="paragraph" w:styleId="Nagwekwykazurde">
+    <w:name w:val="toa heading"/>
+    <w:basedOn w:val="Normalny"/>
+    <w:next w:val="Normalny"/>
+    <w:uiPriority w:val="99"/>
+    <w:unhideWhenUsed/>
+    <w:rsid w:val="00BB04FE"/>
+    <w:pPr>
+      <w:spacing w:before="120"/>
+    </w:pPr>
+    <w:rPr>
+      <w:rFonts w:ascii="Arial" w:hAnsi="Arial" w:cs="Arial"/>
+      <w:b/>
+      <w:bCs/>
+      <w:sz w:val="24"/>
+      <w:szCs w:val="24"/>
+    </w:rPr>
   </w:style>
 </w:styles>
 </file>
@@ -2423,11 +3589,108 @@
 </file>
 
 <file path=customXml/item1.xml><?xml version="1.0" encoding="utf-8"?>
-<b:Sources xmlns:b="http://schemas.openxmlformats.org/officeDocument/2006/bibliography" xmlns="http://schemas.openxmlformats.org/officeDocument/2006/bibliography" SelectedStyle="/APASixthEditionOfficeOnline.xsl" StyleName="APA"/>
+<CoverPageProperties xmlns="http://schemas.microsoft.com/office/2006/coverPageProps">
+  <PublishDate>2016</PublishDate>
+  <Abstract/>
+  <CompanyAddress/>
+  <CompanyPhone/>
+  <CompanyFax/>
+  <CompanyEmail/>
+</CoverPageProperties>
+</file>
+
+<file path=customXml/item2.xml><?xml version="1.0" encoding="utf-8"?>
+<b:Sources xmlns:b="http://schemas.openxmlformats.org/officeDocument/2006/bibliography" xmlns="http://schemas.openxmlformats.org/officeDocument/2006/bibliography" SelectedStyle="/IEEE2006OfficeOnline.xsl" StyleName="IEEE">
+  <b:Source>
+    <b:Tag>Eck98</b:Tag>
+    <b:SourceType>Book</b:SourceType>
+    <b:Guid>{1D41592F-25AE-5441-8037-5D845194D87E}</b:Guid>
+    <b:Author>
+      <b:Author>
+        <b:NameList>
+          <b:Person>
+            <b:Last>Zitzler</b:Last>
+            <b:First>Eckart</b:First>
+          </b:Person>
+        </b:NameList>
+      </b:Author>
+    </b:Author>
+    <b:Title>Evolutionary Algorithms for Multiobjective Optimization: Methods and Applications</b:Title>
+    <b:City>Zurich</b:City>
+    <b:Publisher>Swiss Federal Institute of Technology</b:Publisher>
+    <b:Year>1998</b:Year>
+    <b:RefOrder>2</b:RefOrder>
+  </b:Source>
+  <b:Source>
+    <b:Tag>Dia11</b:Tag>
+    <b:SourceType>Book</b:SourceType>
+    <b:Guid>{AB9DC95E-3DF0-3845-BE16-D8EFD887D490}</b:Guid>
+    <b:Title>Approximation of Multiobjective Optimization Problems</b:Title>
+    <b:Publisher>COLUMBIA UNIVERSITY</b:Publisher>
+    <b:Year>2011</b:Year>
+    <b:Author>
+      <b:Author>
+        <b:NameList>
+          <b:Person>
+            <b:Last>Diakonikolas</b:Last>
+            <b:First>Ilias</b:First>
+          </b:Person>
+        </b:NameList>
+      </b:Author>
+    </b:Author>
+    <b:RefOrder>3</b:RefOrder>
+  </b:Source>
+  <b:Source>
+    <b:Tag>Eck</b:Tag>
+    <b:SourceType>Book</b:SourceType>
+    <b:Guid>{B88F9EA6-5812-BE41-98C7-6982123461FA}</b:Guid>
+    <b:Author>
+      <b:Author>
+        <b:NameList>
+          <b:Person>
+            <b:Last>Eckart Zitzler</b:Last>
+            <b:First>Marco</b:First>
+            <b:Middle>Laumanns, and Lothar Thiele</b:Middle>
+          </b:Person>
+        </b:NameList>
+      </b:Author>
+    </b:Author>
+    <b:Title>SPEA2: Improving the Strength Pareto Evolutionary Algorithm</b:Title>
+    <b:Publisher>Swiss Federal Institute of Technology (ETH) Zurich</b:Publisher>
+    <b:RefOrder>4</b:RefOrder>
+  </b:Source>
+  <b:Source>
+    <b:Tag>Car</b:Tag>
+    <b:SourceType>Book</b:SourceType>
+    <b:Guid>{48CF9008-DE09-214B-B6BE-C2A7C1CC1125}</b:Guid>
+    <b:Author>
+      <b:Author>
+        <b:NameList>
+          <b:Person>
+            <b:Last>Coell</b:Last>
+            <b:First>Carlos</b:First>
+            <b:Middle>A. Coello</b:Middle>
+          </b:Person>
+        </b:NameList>
+      </b:Author>
+    </b:Author>
+    <b:Title>Metaheuristics for Multiobjective Optimization</b:Title>
+    <b:Publisher>Av. Instituto Polit´ecnico Nacional </b:Publisher>
+    <b:RefOrder>1</b:RefOrder>
+  </b:Source>
+</b:Sources>
 </file>
 
 <file path=customXml/itemProps1.xml><?xml version="1.0" encoding="utf-8"?>
-<ds:datastoreItem xmlns:ds="http://schemas.openxmlformats.org/officeDocument/2006/customXml" ds:itemID="{2508B45F-3677-FB46-AAC6-5798877E773A}">
+<ds:datastoreItem xmlns:ds="http://schemas.openxmlformats.org/officeDocument/2006/customXml" ds:itemID="{55AF091B-3C7A-41E3-B477-F2FDAA23CFDA}">
+  <ds:schemaRefs>
+    <ds:schemaRef ds:uri="http://schemas.microsoft.com/office/2006/coverPageProps"/>
+  </ds:schemaRefs>
+</ds:datastoreItem>
+</file>
+
+<file path=customXml/itemProps2.xml><?xml version="1.0" encoding="utf-8"?>
+<ds:datastoreItem xmlns:ds="http://schemas.openxmlformats.org/officeDocument/2006/customXml" ds:itemID="{7138EBDE-EBFE-C34B-88E7-9EB03B034B95}">
   <ds:schemaRefs>
     <ds:schemaRef ds:uri="http://schemas.openxmlformats.org/officeDocument/2006/bibliography"/>
   </ds:schemaRefs>

</xml_diff>